<commit_message>
4/16 updated to include Q1 & Q2 of C++
</commit_message>
<xml_diff>
--- a/C++/Master Quizes.docx
+++ b/C++/Master Quizes.docx
@@ -1629,8 +1629,6 @@
         </w:rPr>
         <w:t xml:space="preserve"> the answer is 11.</w:t>
       </w:r>
-      <w:bookmarkStart w:id="0" w:name="_GoBack"/>
-      <w:bookmarkEnd w:id="0"/>
     </w:p>
     <w:p>
       <w:pPr>
@@ -1847,7 +1845,2705 @@
     </w:p>
     <w:p/>
     <w:p/>
+    <w:p>
+      <w:r>
+        <w:br w:type="page"/>
+      </w:r>
+    </w:p>
+    <w:p>
+      <w:pPr>
+        <w:rPr>
+          <w:rStyle w:val="Hyperlink"/>
+        </w:rPr>
+      </w:pPr>
+      <w:r>
+        <w:lastRenderedPageBreak/>
+        <w:fldChar w:fldCharType="begin"/>
+      </w:r>
+      <w:r>
+        <w:instrText xml:space="preserve"> HYPERLINK "https://classes.lanecc.edu/pluginfile.php/3807274/mod_resource/content/7/CS%20162%20Quiz%203%20Solution.pdf" \l "page=1" \o "Page 1" </w:instrText>
+      </w:r>
+      <w:r>
+        <w:fldChar w:fldCharType="separate"/>
+      </w:r>
+    </w:p>
+    <w:p>
+      <w:pPr>
+        <w:rPr>
+          <w:rStyle w:val="Hyperlink"/>
+        </w:rPr>
+      </w:pPr>
+      <w:r>
+        <w:fldChar w:fldCharType="end"/>
+      </w:r>
+      <w:r>
+        <w:fldChar w:fldCharType="begin"/>
+      </w:r>
+      <w:r>
+        <w:instrText xml:space="preserve"> HYPERLINK "https://classes.lanecc.edu/pluginfile.php/3807274/mod_resource/content/7/CS%20162%20Quiz%203%20Solution.pdf" \l "page=2" \o "Page 2" </w:instrText>
+      </w:r>
+      <w:r>
+        <w:fldChar w:fldCharType="separate"/>
+      </w:r>
+    </w:p>
+    <w:p>
+      <w:pPr>
+        <w:rPr>
+          <w:rStyle w:val="Hyperlink"/>
+        </w:rPr>
+      </w:pPr>
+      <w:r>
+        <w:fldChar w:fldCharType="end"/>
+      </w:r>
+      <w:r>
+        <w:fldChar w:fldCharType="begin"/>
+      </w:r>
+      <w:r>
+        <w:instrText xml:space="preserve"> HYPERLINK "https://classes.lanecc.edu/pluginfile.php/3807274/mod_resource/content/7/CS%20162%20Quiz%203%20Solution.pdf" \l "page=3" \o "Page 3" </w:instrText>
+      </w:r>
+      <w:r>
+        <w:fldChar w:fldCharType="separate"/>
+      </w:r>
+    </w:p>
+    <w:p>
+      <w:r>
+        <w:fldChar w:fldCharType="end"/>
+      </w:r>
+    </w:p>
+    <w:p>
+      <w:pPr>
+        <w:rPr>
+          <w:rFonts w:ascii="Arial" w:hAnsi="Arial" w:cs="Arial"/>
+          <w:sz w:val="26"/>
+          <w:szCs w:val="26"/>
+        </w:rPr>
+      </w:pPr>
+      <w:r>
+        <w:rPr>
+          <w:rFonts w:ascii="Arial" w:hAnsi="Arial" w:cs="Arial"/>
+          <w:sz w:val="26"/>
+          <w:szCs w:val="26"/>
+        </w:rPr>
+        <w:t>CS161Quiz3Solution</w:t>
+      </w:r>
+    </w:p>
+    <w:p>
+      <w:pPr>
+        <w:rPr>
+          <w:rFonts w:ascii="Arial" w:hAnsi="Arial" w:cs="Arial"/>
+          <w:sz w:val="20"/>
+          <w:szCs w:val="20"/>
+        </w:rPr>
+      </w:pPr>
+      <w:r>
+        <w:rPr>
+          <w:rFonts w:ascii="Arial" w:hAnsi="Arial" w:cs="Arial"/>
+          <w:sz w:val="20"/>
+          <w:szCs w:val="20"/>
+        </w:rPr>
+        <w:t>1.The________</w:t>
+      </w:r>
+      <w:proofErr w:type="gramStart"/>
+      <w:r>
+        <w:rPr>
+          <w:rFonts w:ascii="Arial" w:hAnsi="Arial" w:cs="Arial"/>
+          <w:sz w:val="20"/>
+          <w:szCs w:val="20"/>
+        </w:rPr>
+        <w:t>operatorcanbeusedtodetermineavariablesaddress.Toaccesstheaddressinmemoryofavariable</w:t>
+      </w:r>
+      <w:proofErr w:type="gramEnd"/>
+      <w:r>
+        <w:rPr>
+          <w:rFonts w:ascii="Arial" w:hAnsi="Arial" w:cs="Arial"/>
+          <w:sz w:val="20"/>
+          <w:szCs w:val="20"/>
+        </w:rPr>
+        <w:t xml:space="preserve">,insteadofitscontents,youusethereferenceoraddress operator, which </w:t>
+      </w:r>
+      <w:proofErr w:type="spellStart"/>
+      <w:r>
+        <w:rPr>
+          <w:rFonts w:ascii="Arial" w:hAnsi="Arial" w:cs="Arial"/>
+          <w:sz w:val="20"/>
+          <w:szCs w:val="20"/>
+        </w:rPr>
+        <w:t>isan</w:t>
+      </w:r>
+      <w:proofErr w:type="spellEnd"/>
+      <w:r>
+        <w:rPr>
+          <w:rFonts w:ascii="Arial" w:hAnsi="Arial" w:cs="Arial"/>
+          <w:sz w:val="20"/>
+          <w:szCs w:val="20"/>
+        </w:rPr>
+        <w:t xml:space="preserve"> </w:t>
+      </w:r>
+      <w:proofErr w:type="spellStart"/>
+      <w:r>
+        <w:rPr>
+          <w:rFonts w:ascii="Arial" w:hAnsi="Arial" w:cs="Arial"/>
+          <w:sz w:val="20"/>
+          <w:szCs w:val="20"/>
+        </w:rPr>
+        <w:t>ampersand</w:t>
+      </w:r>
+      <w:r>
+        <w:rPr>
+          <w:rFonts w:ascii="Courier New" w:hAnsi="Courier New" w:cs="Courier New"/>
+          <w:sz w:val="20"/>
+          <w:szCs w:val="20"/>
+        </w:rPr>
+        <w:t>&amp;</w:t>
+      </w:r>
+      <w:r>
+        <w:rPr>
+          <w:rFonts w:ascii="Arial" w:hAnsi="Arial" w:cs="Arial"/>
+          <w:sz w:val="20"/>
+          <w:szCs w:val="20"/>
+        </w:rPr>
+        <w:t>.This</w:t>
+      </w:r>
+      <w:proofErr w:type="spellEnd"/>
+      <w:r>
+        <w:rPr>
+          <w:rFonts w:ascii="Arial" w:hAnsi="Arial" w:cs="Arial"/>
+          <w:sz w:val="20"/>
+          <w:szCs w:val="20"/>
+        </w:rPr>
+        <w:t xml:space="preserve"> was first introduced in 161when it was used to </w:t>
+      </w:r>
+      <w:proofErr w:type="spellStart"/>
+      <w:r>
+        <w:rPr>
+          <w:rFonts w:ascii="Arial" w:hAnsi="Arial" w:cs="Arial"/>
+          <w:sz w:val="20"/>
+          <w:szCs w:val="20"/>
+        </w:rPr>
+        <w:t>passvaluesby</w:t>
+      </w:r>
+      <w:proofErr w:type="spellEnd"/>
+      <w:r>
+        <w:rPr>
+          <w:rFonts w:ascii="Arial" w:hAnsi="Arial" w:cs="Arial"/>
+          <w:sz w:val="20"/>
+          <w:szCs w:val="20"/>
+        </w:rPr>
+        <w:t xml:space="preserve"> </w:t>
+      </w:r>
+      <w:proofErr w:type="spellStart"/>
+      <w:r>
+        <w:rPr>
+          <w:rFonts w:ascii="Arial" w:hAnsi="Arial" w:cs="Arial"/>
+          <w:sz w:val="20"/>
+          <w:szCs w:val="20"/>
+        </w:rPr>
+        <w:t>referenceto</w:t>
+      </w:r>
+      <w:proofErr w:type="spellEnd"/>
+      <w:r>
+        <w:rPr>
+          <w:rFonts w:ascii="Arial" w:hAnsi="Arial" w:cs="Arial"/>
+          <w:sz w:val="20"/>
+          <w:szCs w:val="20"/>
+        </w:rPr>
+        <w:t xml:space="preserve"> functions.</w:t>
+      </w:r>
+    </w:p>
+    <w:p>
+      <w:pPr>
+        <w:rPr>
+          <w:rFonts w:ascii="Arial" w:hAnsi="Arial" w:cs="Arial"/>
+          <w:sz w:val="20"/>
+          <w:szCs w:val="20"/>
+        </w:rPr>
+      </w:pPr>
+      <w:r>
+        <w:rPr>
+          <w:rFonts w:ascii="Arial" w:hAnsi="Arial" w:cs="Arial"/>
+          <w:sz w:val="20"/>
+          <w:szCs w:val="20"/>
+        </w:rPr>
+        <w:t xml:space="preserve">2.The _____ operator can be used to work with the variable a pointer </w:t>
+      </w:r>
+      <w:proofErr w:type="gramStart"/>
+      <w:r>
+        <w:rPr>
+          <w:rFonts w:ascii="Arial" w:hAnsi="Arial" w:cs="Arial"/>
+          <w:sz w:val="20"/>
+          <w:szCs w:val="20"/>
+        </w:rPr>
+        <w:t>points</w:t>
+      </w:r>
+      <w:proofErr w:type="gramEnd"/>
+      <w:r>
+        <w:rPr>
+          <w:rFonts w:ascii="Arial" w:hAnsi="Arial" w:cs="Arial"/>
+          <w:sz w:val="20"/>
+          <w:szCs w:val="20"/>
+        </w:rPr>
+        <w:t xml:space="preserve"> to. (In other words, to get the value of the variable </w:t>
+      </w:r>
+      <w:proofErr w:type="spellStart"/>
+      <w:r>
+        <w:rPr>
+          <w:rFonts w:ascii="Arial" w:hAnsi="Arial" w:cs="Arial"/>
+          <w:sz w:val="20"/>
+          <w:szCs w:val="20"/>
+        </w:rPr>
+        <w:t>pointedtoby</w:t>
+      </w:r>
+      <w:proofErr w:type="spellEnd"/>
+      <w:r>
+        <w:rPr>
+          <w:rFonts w:ascii="Arial" w:hAnsi="Arial" w:cs="Arial"/>
+          <w:sz w:val="20"/>
+          <w:szCs w:val="20"/>
+        </w:rPr>
+        <w:t xml:space="preserve"> the pointer.)Pointers are variables or </w:t>
+      </w:r>
+      <w:proofErr w:type="spellStart"/>
+      <w:r>
+        <w:rPr>
+          <w:rFonts w:ascii="Arial" w:hAnsi="Arial" w:cs="Arial"/>
+          <w:sz w:val="20"/>
+          <w:szCs w:val="20"/>
+        </w:rPr>
+        <w:t>constantsthatcontaintheaddressofsomethingelse.Ifyou</w:t>
+      </w:r>
+      <w:proofErr w:type="spellEnd"/>
+      <w:r>
+        <w:rPr>
+          <w:rFonts w:ascii="Arial" w:hAnsi="Arial" w:cs="Arial"/>
+          <w:sz w:val="20"/>
+          <w:szCs w:val="20"/>
+        </w:rPr>
+        <w:t xml:space="preserve"> had the following </w:t>
+      </w:r>
+      <w:proofErr w:type="spellStart"/>
+      <w:r>
+        <w:rPr>
+          <w:rFonts w:ascii="Arial" w:hAnsi="Arial" w:cs="Arial"/>
+          <w:sz w:val="20"/>
+          <w:szCs w:val="20"/>
+        </w:rPr>
+        <w:t>code:intx</w:t>
+      </w:r>
+      <w:proofErr w:type="spellEnd"/>
+      <w:r>
+        <w:rPr>
+          <w:rFonts w:ascii="Arial" w:hAnsi="Arial" w:cs="Arial"/>
+          <w:sz w:val="20"/>
+          <w:szCs w:val="20"/>
+        </w:rPr>
+        <w:t xml:space="preserve">= 6;int * </w:t>
+      </w:r>
+      <w:proofErr w:type="spellStart"/>
+      <w:r>
+        <w:rPr>
+          <w:rFonts w:ascii="Arial" w:hAnsi="Arial" w:cs="Arial"/>
+          <w:sz w:val="20"/>
+          <w:szCs w:val="20"/>
+        </w:rPr>
+        <w:t>ptr</w:t>
+      </w:r>
+      <w:proofErr w:type="spellEnd"/>
+      <w:r>
+        <w:rPr>
+          <w:rFonts w:ascii="Arial" w:hAnsi="Arial" w:cs="Arial"/>
+          <w:sz w:val="20"/>
+          <w:szCs w:val="20"/>
+        </w:rPr>
+        <w:t xml:space="preserve"> = &amp;</w:t>
+      </w:r>
+      <w:proofErr w:type="spellStart"/>
+      <w:r>
+        <w:rPr>
+          <w:rFonts w:ascii="Arial" w:hAnsi="Arial" w:cs="Arial"/>
+          <w:sz w:val="20"/>
+          <w:szCs w:val="20"/>
+        </w:rPr>
+        <w:t>x;Then</w:t>
+      </w:r>
+      <w:proofErr w:type="spellEnd"/>
+      <w:r>
+        <w:rPr>
+          <w:rFonts w:ascii="Arial" w:hAnsi="Arial" w:cs="Arial"/>
+          <w:sz w:val="20"/>
+          <w:szCs w:val="20"/>
+        </w:rPr>
+        <w:t xml:space="preserve"> x is an integer variable containing the value six and </w:t>
+      </w:r>
+      <w:proofErr w:type="spellStart"/>
+      <w:r>
+        <w:rPr>
+          <w:rFonts w:ascii="Arial" w:hAnsi="Arial" w:cs="Arial"/>
+          <w:sz w:val="20"/>
+          <w:szCs w:val="20"/>
+        </w:rPr>
+        <w:t>ptr</w:t>
+      </w:r>
+      <w:proofErr w:type="spellEnd"/>
+      <w:r>
+        <w:rPr>
+          <w:rFonts w:ascii="Arial" w:hAnsi="Arial" w:cs="Arial"/>
+          <w:sz w:val="20"/>
+          <w:szCs w:val="20"/>
+        </w:rPr>
+        <w:t xml:space="preserve"> is a pointer variable </w:t>
+      </w:r>
+      <w:proofErr w:type="spellStart"/>
+      <w:r>
+        <w:rPr>
+          <w:rFonts w:ascii="Arial" w:hAnsi="Arial" w:cs="Arial"/>
+          <w:sz w:val="20"/>
+          <w:szCs w:val="20"/>
+        </w:rPr>
+        <w:t>thatcontainstheaddressinmemorywherethevalueofx</w:t>
+      </w:r>
+      <w:proofErr w:type="spellEnd"/>
+      <w:r>
+        <w:rPr>
+          <w:rFonts w:ascii="Arial" w:hAnsi="Arial" w:cs="Arial"/>
+          <w:sz w:val="20"/>
+          <w:szCs w:val="20"/>
+        </w:rPr>
+        <w:t xml:space="preserve"> (six) is stored. To output </w:t>
+      </w:r>
+      <w:proofErr w:type="spellStart"/>
+      <w:proofErr w:type="gramStart"/>
+      <w:r>
+        <w:rPr>
+          <w:rFonts w:ascii="Arial" w:hAnsi="Arial" w:cs="Arial"/>
+          <w:sz w:val="20"/>
+          <w:szCs w:val="20"/>
+        </w:rPr>
+        <w:t>theaddressofx,youwouldsimplydisplayptr</w:t>
+      </w:r>
+      <w:proofErr w:type="gramEnd"/>
+      <w:r>
+        <w:rPr>
+          <w:rFonts w:ascii="Arial" w:hAnsi="Arial" w:cs="Arial"/>
+          <w:sz w:val="20"/>
+          <w:szCs w:val="20"/>
+        </w:rPr>
+        <w:t>:cout</w:t>
+      </w:r>
+      <w:proofErr w:type="spellEnd"/>
+      <w:r>
+        <w:rPr>
+          <w:rFonts w:ascii="Arial" w:hAnsi="Arial" w:cs="Arial"/>
+          <w:sz w:val="20"/>
+          <w:szCs w:val="20"/>
+        </w:rPr>
+        <w:t xml:space="preserve"> &lt;&lt; </w:t>
+      </w:r>
+      <w:proofErr w:type="spellStart"/>
+      <w:r>
+        <w:rPr>
+          <w:rFonts w:ascii="Arial" w:hAnsi="Arial" w:cs="Arial"/>
+          <w:sz w:val="20"/>
+          <w:szCs w:val="20"/>
+        </w:rPr>
+        <w:t>ptr</w:t>
+      </w:r>
+      <w:proofErr w:type="spellEnd"/>
+      <w:r>
+        <w:rPr>
+          <w:rFonts w:ascii="Arial" w:hAnsi="Arial" w:cs="Arial"/>
+          <w:sz w:val="20"/>
+          <w:szCs w:val="20"/>
+        </w:rPr>
+        <w:t xml:space="preserve"> &lt;&lt; </w:t>
+      </w:r>
+      <w:proofErr w:type="spellStart"/>
+      <w:r>
+        <w:rPr>
+          <w:rFonts w:ascii="Arial" w:hAnsi="Arial" w:cs="Arial"/>
+          <w:sz w:val="20"/>
+          <w:szCs w:val="20"/>
+        </w:rPr>
+        <w:t>endl;Ifyou</w:t>
+      </w:r>
+      <w:proofErr w:type="spellEnd"/>
+      <w:r>
+        <w:rPr>
+          <w:rFonts w:ascii="Arial" w:hAnsi="Arial" w:cs="Arial"/>
+          <w:sz w:val="20"/>
+          <w:szCs w:val="20"/>
+        </w:rPr>
+        <w:t xml:space="preserve"> </w:t>
+      </w:r>
+      <w:proofErr w:type="spellStart"/>
+      <w:r>
+        <w:rPr>
+          <w:rFonts w:ascii="Arial" w:hAnsi="Arial" w:cs="Arial"/>
+          <w:sz w:val="20"/>
+          <w:szCs w:val="20"/>
+        </w:rPr>
+        <w:t>wantedto</w:t>
+      </w:r>
+      <w:proofErr w:type="spellEnd"/>
+      <w:r>
+        <w:rPr>
+          <w:rFonts w:ascii="Arial" w:hAnsi="Arial" w:cs="Arial"/>
+          <w:sz w:val="20"/>
+          <w:szCs w:val="20"/>
+        </w:rPr>
+        <w:t xml:space="preserve"> output the </w:t>
+      </w:r>
+      <w:proofErr w:type="spellStart"/>
+      <w:r>
+        <w:rPr>
+          <w:rFonts w:ascii="Arial" w:hAnsi="Arial" w:cs="Arial"/>
+          <w:sz w:val="20"/>
+          <w:szCs w:val="20"/>
+        </w:rPr>
+        <w:t>contentsofx</w:t>
+      </w:r>
+      <w:proofErr w:type="spellEnd"/>
+      <w:r>
+        <w:rPr>
+          <w:rFonts w:ascii="Arial" w:hAnsi="Arial" w:cs="Arial"/>
+          <w:sz w:val="20"/>
+          <w:szCs w:val="20"/>
+        </w:rPr>
+        <w:t xml:space="preserve">, which </w:t>
+      </w:r>
+      <w:proofErr w:type="spellStart"/>
+      <w:r>
+        <w:rPr>
+          <w:rFonts w:ascii="Arial" w:hAnsi="Arial" w:cs="Arial"/>
+          <w:sz w:val="20"/>
+          <w:szCs w:val="20"/>
+        </w:rPr>
+        <w:t>ptrpointsto</w:t>
+      </w:r>
+      <w:proofErr w:type="spellEnd"/>
+      <w:r>
+        <w:rPr>
+          <w:rFonts w:ascii="Arial" w:hAnsi="Arial" w:cs="Arial"/>
+          <w:sz w:val="20"/>
+          <w:szCs w:val="20"/>
+        </w:rPr>
+        <w:t xml:space="preserve">, you would use the </w:t>
+      </w:r>
+      <w:proofErr w:type="spellStart"/>
+      <w:r>
+        <w:rPr>
+          <w:rFonts w:ascii="Arial" w:hAnsi="Arial" w:cs="Arial"/>
+          <w:sz w:val="20"/>
+          <w:szCs w:val="20"/>
+        </w:rPr>
+        <w:t>dereferenceorindirection</w:t>
+      </w:r>
+      <w:proofErr w:type="spellEnd"/>
+      <w:r>
+        <w:rPr>
+          <w:rFonts w:ascii="Arial" w:hAnsi="Arial" w:cs="Arial"/>
+          <w:sz w:val="20"/>
+          <w:szCs w:val="20"/>
+        </w:rPr>
+        <w:t xml:space="preserve"> </w:t>
+      </w:r>
+      <w:proofErr w:type="spellStart"/>
+      <w:r>
+        <w:rPr>
+          <w:rFonts w:ascii="Arial" w:hAnsi="Arial" w:cs="Arial"/>
+          <w:sz w:val="20"/>
+          <w:szCs w:val="20"/>
+        </w:rPr>
+        <w:t>operatorwhich</w:t>
+      </w:r>
+      <w:proofErr w:type="spellEnd"/>
+      <w:r>
+        <w:rPr>
+          <w:rFonts w:ascii="Arial" w:hAnsi="Arial" w:cs="Arial"/>
+          <w:sz w:val="20"/>
+          <w:szCs w:val="20"/>
+        </w:rPr>
+        <w:t xml:space="preserve"> </w:t>
+      </w:r>
+      <w:proofErr w:type="spellStart"/>
+      <w:r>
+        <w:rPr>
+          <w:rFonts w:ascii="Arial" w:hAnsi="Arial" w:cs="Arial"/>
+          <w:sz w:val="20"/>
+          <w:szCs w:val="20"/>
+        </w:rPr>
+        <w:t>isan</w:t>
+      </w:r>
+      <w:proofErr w:type="spellEnd"/>
+      <w:r>
+        <w:rPr>
+          <w:rFonts w:ascii="Arial" w:hAnsi="Arial" w:cs="Arial"/>
+          <w:sz w:val="20"/>
+          <w:szCs w:val="20"/>
+        </w:rPr>
+        <w:t xml:space="preserve"> asterisk*.</w:t>
+      </w:r>
+      <w:proofErr w:type="spellStart"/>
+      <w:r>
+        <w:rPr>
+          <w:rFonts w:ascii="Arial" w:hAnsi="Arial" w:cs="Arial"/>
+          <w:sz w:val="20"/>
+          <w:szCs w:val="20"/>
+        </w:rPr>
+        <w:t>cout</w:t>
+      </w:r>
+      <w:proofErr w:type="spellEnd"/>
+      <w:r>
+        <w:rPr>
+          <w:rFonts w:ascii="Arial" w:hAnsi="Arial" w:cs="Arial"/>
+          <w:sz w:val="20"/>
+          <w:szCs w:val="20"/>
+        </w:rPr>
+        <w:t xml:space="preserve"> &lt;&lt; *</w:t>
+      </w:r>
+      <w:proofErr w:type="spellStart"/>
+      <w:r>
+        <w:rPr>
+          <w:rFonts w:ascii="Arial" w:hAnsi="Arial" w:cs="Arial"/>
+          <w:sz w:val="20"/>
+          <w:szCs w:val="20"/>
+        </w:rPr>
+        <w:t>ptr</w:t>
+      </w:r>
+      <w:proofErr w:type="spellEnd"/>
+      <w:r>
+        <w:rPr>
+          <w:rFonts w:ascii="Arial" w:hAnsi="Arial" w:cs="Arial"/>
+          <w:sz w:val="20"/>
+          <w:szCs w:val="20"/>
+        </w:rPr>
+        <w:t xml:space="preserve"> &lt;&lt; endl;Althoughthisisthesamesymbolasmultiplication,youdonotdomultiplicationofpointers,sothereisnoopportunityforthecompilertobeconfused.</w:t>
+      </w:r>
+    </w:p>
+    <w:p>
+      <w:pPr>
+        <w:rPr>
+          <w:rFonts w:ascii="Arial" w:hAnsi="Arial" w:cs="Arial"/>
+          <w:sz w:val="20"/>
+          <w:szCs w:val="20"/>
+        </w:rPr>
+      </w:pPr>
+    </w:p>
+    <w:p>
+      <w:pPr>
+        <w:rPr>
+          <w:rFonts w:ascii="Arial" w:hAnsi="Arial" w:cs="Arial"/>
+          <w:sz w:val="20"/>
+          <w:szCs w:val="20"/>
+        </w:rPr>
+      </w:pPr>
+      <w:r>
+        <w:rPr>
+          <w:rFonts w:ascii="Arial" w:hAnsi="Arial" w:cs="Arial"/>
+          <w:sz w:val="20"/>
+          <w:szCs w:val="20"/>
+        </w:rPr>
+        <w:t xml:space="preserve">3.What does the indirection operator </w:t>
+      </w:r>
+      <w:proofErr w:type="spellStart"/>
+      <w:proofErr w:type="gramStart"/>
+      <w:r>
+        <w:rPr>
+          <w:rFonts w:ascii="Arial" w:hAnsi="Arial" w:cs="Arial"/>
+          <w:sz w:val="20"/>
+          <w:szCs w:val="20"/>
+        </w:rPr>
+        <w:t>do?The</w:t>
+      </w:r>
+      <w:proofErr w:type="spellEnd"/>
+      <w:proofErr w:type="gramEnd"/>
+      <w:r>
+        <w:rPr>
+          <w:rFonts w:ascii="Arial" w:hAnsi="Arial" w:cs="Arial"/>
+          <w:sz w:val="20"/>
+          <w:szCs w:val="20"/>
+        </w:rPr>
+        <w:t xml:space="preserve"> correct answer </w:t>
+      </w:r>
+      <w:proofErr w:type="spellStart"/>
+      <w:r>
+        <w:rPr>
+          <w:rFonts w:ascii="Arial" w:hAnsi="Arial" w:cs="Arial"/>
+          <w:sz w:val="20"/>
+          <w:szCs w:val="20"/>
+        </w:rPr>
+        <w:t>is:a</w:t>
+      </w:r>
+      <w:proofErr w:type="spellEnd"/>
+      <w:r>
+        <w:rPr>
+          <w:rFonts w:ascii="Arial" w:hAnsi="Arial" w:cs="Arial"/>
+          <w:sz w:val="20"/>
+          <w:szCs w:val="20"/>
+        </w:rPr>
+        <w:t xml:space="preserve">. It allows you to operate on the value stored at the </w:t>
+      </w:r>
+      <w:proofErr w:type="spellStart"/>
+      <w:r>
+        <w:rPr>
+          <w:rFonts w:ascii="Arial" w:hAnsi="Arial" w:cs="Arial"/>
+          <w:sz w:val="20"/>
+          <w:szCs w:val="20"/>
+        </w:rPr>
+        <w:t>addresspointedto</w:t>
+      </w:r>
+      <w:proofErr w:type="spellEnd"/>
+      <w:r>
+        <w:rPr>
+          <w:rFonts w:ascii="Arial" w:hAnsi="Arial" w:cs="Arial"/>
+          <w:sz w:val="20"/>
+          <w:szCs w:val="20"/>
+        </w:rPr>
+        <w:t xml:space="preserve"> by </w:t>
+      </w:r>
+      <w:proofErr w:type="spellStart"/>
+      <w:proofErr w:type="gramStart"/>
+      <w:r>
+        <w:rPr>
+          <w:rFonts w:ascii="Arial" w:hAnsi="Arial" w:cs="Arial"/>
+          <w:sz w:val="20"/>
+          <w:szCs w:val="20"/>
+        </w:rPr>
+        <w:t>thepointer</w:t>
+      </w:r>
+      <w:proofErr w:type="spellEnd"/>
+      <w:r>
+        <w:rPr>
+          <w:rFonts w:ascii="Arial" w:hAnsi="Arial" w:cs="Arial"/>
+          <w:sz w:val="20"/>
+          <w:szCs w:val="20"/>
+        </w:rPr>
+        <w:t>.(</w:t>
+      </w:r>
+      <w:proofErr w:type="gramEnd"/>
+      <w:r>
+        <w:rPr>
+          <w:rFonts w:ascii="Arial" w:hAnsi="Arial" w:cs="Arial"/>
+          <w:sz w:val="20"/>
+          <w:szCs w:val="20"/>
+        </w:rPr>
+        <w:t>Asexplainedinquestion2above.)</w:t>
+      </w:r>
+    </w:p>
+    <w:p>
+      <w:pPr>
+        <w:rPr>
+          <w:rFonts w:ascii="Arial" w:hAnsi="Arial" w:cs="Arial"/>
+          <w:sz w:val="20"/>
+          <w:szCs w:val="20"/>
+        </w:rPr>
+      </w:pPr>
+    </w:p>
+    <w:p>
+      <w:pPr>
+        <w:rPr>
+          <w:rFonts w:ascii="Arial" w:hAnsi="Arial" w:cs="Arial"/>
+          <w:sz w:val="20"/>
+          <w:szCs w:val="20"/>
+        </w:rPr>
+      </w:pPr>
+      <w:r>
+        <w:rPr>
+          <w:rFonts w:ascii="Arial" w:hAnsi="Arial" w:cs="Arial"/>
+          <w:sz w:val="20"/>
+          <w:szCs w:val="20"/>
+        </w:rPr>
+        <w:t>4.</w:t>
+      </w:r>
+      <w:proofErr w:type="gramStart"/>
+      <w:r>
+        <w:rPr>
+          <w:rFonts w:ascii="Arial" w:hAnsi="Arial" w:cs="Arial"/>
+          <w:sz w:val="20"/>
+          <w:szCs w:val="20"/>
+        </w:rPr>
+        <w:t>Assumingthatptrisapointertoanint,whathappenswhenyouad</w:t>
+      </w:r>
+      <w:proofErr w:type="gramEnd"/>
+      <w:r>
+        <w:rPr>
+          <w:rFonts w:ascii="Arial" w:hAnsi="Arial" w:cs="Arial"/>
+          <w:sz w:val="20"/>
+          <w:szCs w:val="20"/>
+        </w:rPr>
+        <w:t xml:space="preserve"> 4toit?The correct answer is:e.Thepointerwillmove4integersforwardinmemory.Youarelimitedinwhatarithmeticyoucandoonapointer.Youcanstoreanaddress in it, you can </w:t>
+      </w:r>
+      <w:proofErr w:type="spellStart"/>
+      <w:r>
+        <w:rPr>
+          <w:rFonts w:ascii="Arial" w:hAnsi="Arial" w:cs="Arial"/>
+          <w:sz w:val="20"/>
+          <w:szCs w:val="20"/>
+        </w:rPr>
+        <w:t>addto</w:t>
+      </w:r>
+      <w:proofErr w:type="spellEnd"/>
+      <w:r>
+        <w:rPr>
+          <w:rFonts w:ascii="Arial" w:hAnsi="Arial" w:cs="Arial"/>
+          <w:sz w:val="20"/>
+          <w:szCs w:val="20"/>
+        </w:rPr>
+        <w:t xml:space="preserve"> it, or you can subtract to it. When you either </w:t>
+      </w:r>
+      <w:proofErr w:type="spellStart"/>
+      <w:r>
+        <w:rPr>
+          <w:rFonts w:ascii="Arial" w:hAnsi="Arial" w:cs="Arial"/>
+          <w:sz w:val="20"/>
+          <w:szCs w:val="20"/>
+        </w:rPr>
+        <w:t>addto</w:t>
+      </w:r>
+      <w:proofErr w:type="spellEnd"/>
+      <w:r>
+        <w:rPr>
+          <w:rFonts w:ascii="Arial" w:hAnsi="Arial" w:cs="Arial"/>
+          <w:sz w:val="20"/>
+          <w:szCs w:val="20"/>
+        </w:rPr>
+        <w:t xml:space="preserve"> it </w:t>
+      </w:r>
+      <w:proofErr w:type="spellStart"/>
+      <w:r>
+        <w:rPr>
+          <w:rFonts w:ascii="Arial" w:hAnsi="Arial" w:cs="Arial"/>
+          <w:sz w:val="20"/>
+          <w:szCs w:val="20"/>
+        </w:rPr>
+        <w:t>orsubtractfrom</w:t>
+      </w:r>
+      <w:proofErr w:type="spellEnd"/>
+      <w:r>
+        <w:rPr>
+          <w:rFonts w:ascii="Arial" w:hAnsi="Arial" w:cs="Arial"/>
+          <w:sz w:val="20"/>
+          <w:szCs w:val="20"/>
+        </w:rPr>
+        <w:t xml:space="preserve"> </w:t>
+      </w:r>
+      <w:proofErr w:type="spellStart"/>
+      <w:proofErr w:type="gramStart"/>
+      <w:r>
+        <w:rPr>
+          <w:rFonts w:ascii="Arial" w:hAnsi="Arial" w:cs="Arial"/>
+          <w:sz w:val="20"/>
+          <w:szCs w:val="20"/>
+        </w:rPr>
+        <w:t>it,youarechangingitasifyouweremodifyingthesubscriptofanarray</w:t>
+      </w:r>
+      <w:proofErr w:type="spellEnd"/>
+      <w:proofErr w:type="gramEnd"/>
+      <w:r>
+        <w:rPr>
+          <w:rFonts w:ascii="Arial" w:hAnsi="Arial" w:cs="Arial"/>
+          <w:sz w:val="20"/>
+          <w:szCs w:val="20"/>
+        </w:rPr>
+        <w:t xml:space="preserve"> –thatis,adding4makesitpointtoanintegerfourlocationsforwardinmemoryorfourplacesfurtherinanarray.</w:t>
+      </w:r>
+    </w:p>
+    <w:p>
+      <w:pPr>
+        <w:rPr>
+          <w:rFonts w:ascii="Arial" w:hAnsi="Arial" w:cs="Arial"/>
+          <w:sz w:val="20"/>
+          <w:szCs w:val="20"/>
+        </w:rPr>
+      </w:pPr>
+      <w:r>
+        <w:rPr>
+          <w:rFonts w:ascii="Arial" w:hAnsi="Arial" w:cs="Arial"/>
+          <w:sz w:val="20"/>
+          <w:szCs w:val="20"/>
+        </w:rPr>
+        <w:t xml:space="preserve">5. What is the difference between a </w:t>
+      </w:r>
+      <w:proofErr w:type="spellStart"/>
+      <w:r>
+        <w:rPr>
+          <w:rFonts w:ascii="Arial" w:hAnsi="Arial" w:cs="Arial"/>
+          <w:sz w:val="20"/>
+          <w:szCs w:val="20"/>
+        </w:rPr>
+        <w:t>pointerto</w:t>
+      </w:r>
+      <w:proofErr w:type="spellEnd"/>
+      <w:r>
+        <w:rPr>
+          <w:rFonts w:ascii="Arial" w:hAnsi="Arial" w:cs="Arial"/>
+          <w:sz w:val="20"/>
+          <w:szCs w:val="20"/>
+        </w:rPr>
+        <w:t xml:space="preserve"> a constant and a constant pointer? (</w:t>
+      </w:r>
+      <w:proofErr w:type="spellStart"/>
+      <w:r>
+        <w:rPr>
+          <w:rFonts w:ascii="Arial" w:hAnsi="Arial" w:cs="Arial"/>
+          <w:sz w:val="20"/>
+          <w:szCs w:val="20"/>
+        </w:rPr>
+        <w:t>Chooseallthestatementsthatarecorrect</w:t>
+      </w:r>
+      <w:proofErr w:type="spellEnd"/>
+      <w:proofErr w:type="gramStart"/>
+      <w:r>
+        <w:rPr>
+          <w:rFonts w:ascii="Arial" w:hAnsi="Arial" w:cs="Arial"/>
+          <w:sz w:val="20"/>
+          <w:szCs w:val="20"/>
+        </w:rPr>
+        <w:t>!)A</w:t>
+      </w:r>
+      <w:proofErr w:type="gramEnd"/>
+      <w:r>
+        <w:rPr>
+          <w:rFonts w:ascii="Arial" w:hAnsi="Arial" w:cs="Arial"/>
+          <w:sz w:val="20"/>
+          <w:szCs w:val="20"/>
+        </w:rPr>
+        <w:t xml:space="preserve"> </w:t>
+      </w:r>
+      <w:proofErr w:type="spellStart"/>
+      <w:r>
+        <w:rPr>
+          <w:rFonts w:ascii="Arial" w:hAnsi="Arial" w:cs="Arial"/>
+          <w:sz w:val="20"/>
+          <w:szCs w:val="20"/>
+        </w:rPr>
+        <w:t>pointerto</w:t>
+      </w:r>
+      <w:proofErr w:type="spellEnd"/>
+      <w:r>
+        <w:rPr>
+          <w:rFonts w:ascii="Arial" w:hAnsi="Arial" w:cs="Arial"/>
+          <w:sz w:val="20"/>
+          <w:szCs w:val="20"/>
+        </w:rPr>
+        <w:t xml:space="preserve"> a constant is a </w:t>
+      </w:r>
+      <w:proofErr w:type="spellStart"/>
+      <w:r>
+        <w:rPr>
+          <w:rFonts w:ascii="Arial" w:hAnsi="Arial" w:cs="Arial"/>
+          <w:sz w:val="20"/>
+          <w:szCs w:val="20"/>
+        </w:rPr>
+        <w:t>pointerthat</w:t>
+      </w:r>
+      <w:proofErr w:type="spellEnd"/>
+      <w:r>
+        <w:rPr>
+          <w:rFonts w:ascii="Arial" w:hAnsi="Arial" w:cs="Arial"/>
+          <w:sz w:val="20"/>
+          <w:szCs w:val="20"/>
+        </w:rPr>
+        <w:t xml:space="preserve"> contains the value of a constant. So, the </w:t>
+      </w:r>
+      <w:proofErr w:type="spellStart"/>
+      <w:r>
+        <w:rPr>
+          <w:rFonts w:ascii="Arial" w:hAnsi="Arial" w:cs="Arial"/>
+          <w:sz w:val="20"/>
+          <w:szCs w:val="20"/>
+        </w:rPr>
+        <w:t>pointercan</w:t>
+      </w:r>
+      <w:proofErr w:type="spellEnd"/>
+      <w:r>
+        <w:rPr>
+          <w:rFonts w:ascii="Arial" w:hAnsi="Arial" w:cs="Arial"/>
+          <w:sz w:val="20"/>
+          <w:szCs w:val="20"/>
+        </w:rPr>
+        <w:t xml:space="preserve"> be </w:t>
+      </w:r>
+      <w:proofErr w:type="spellStart"/>
+      <w:r>
+        <w:rPr>
+          <w:rFonts w:ascii="Arial" w:hAnsi="Arial" w:cs="Arial"/>
+          <w:sz w:val="20"/>
+          <w:szCs w:val="20"/>
+        </w:rPr>
+        <w:t>changedto</w:t>
+      </w:r>
+      <w:proofErr w:type="spellEnd"/>
+      <w:r>
+        <w:rPr>
+          <w:rFonts w:ascii="Arial" w:hAnsi="Arial" w:cs="Arial"/>
+          <w:sz w:val="20"/>
+          <w:szCs w:val="20"/>
+        </w:rPr>
+        <w:t xml:space="preserve"> point to another location (which will also be </w:t>
+      </w:r>
+      <w:proofErr w:type="spellStart"/>
+      <w:r>
+        <w:rPr>
+          <w:rFonts w:ascii="Arial" w:hAnsi="Arial" w:cs="Arial"/>
+          <w:sz w:val="20"/>
+          <w:szCs w:val="20"/>
+        </w:rPr>
+        <w:t>treatedasa</w:t>
+      </w:r>
+      <w:proofErr w:type="spellEnd"/>
+      <w:r>
+        <w:rPr>
+          <w:rFonts w:ascii="Arial" w:hAnsi="Arial" w:cs="Arial"/>
+          <w:sz w:val="20"/>
+          <w:szCs w:val="20"/>
+        </w:rPr>
+        <w:t xml:space="preserve"> constant) but </w:t>
+      </w:r>
+      <w:proofErr w:type="spellStart"/>
+      <w:r>
+        <w:rPr>
+          <w:rFonts w:ascii="Arial" w:hAnsi="Arial" w:cs="Arial"/>
+          <w:sz w:val="20"/>
+          <w:szCs w:val="20"/>
+        </w:rPr>
+        <w:t>thelocation</w:t>
+      </w:r>
+      <w:proofErr w:type="spellEnd"/>
+      <w:r>
+        <w:rPr>
+          <w:rFonts w:ascii="Arial" w:hAnsi="Arial" w:cs="Arial"/>
+          <w:sz w:val="20"/>
+          <w:szCs w:val="20"/>
+        </w:rPr>
+        <w:t xml:space="preserve"> that it points to cannot be </w:t>
+      </w:r>
+      <w:proofErr w:type="spellStart"/>
+      <w:r>
+        <w:rPr>
+          <w:rFonts w:ascii="Arial" w:hAnsi="Arial" w:cs="Arial"/>
+          <w:sz w:val="20"/>
+          <w:szCs w:val="20"/>
+        </w:rPr>
+        <w:t>changed.constintSIZE</w:t>
+      </w:r>
+      <w:proofErr w:type="spellEnd"/>
+      <w:r>
+        <w:rPr>
+          <w:rFonts w:ascii="Arial" w:hAnsi="Arial" w:cs="Arial"/>
+          <w:sz w:val="20"/>
+          <w:szCs w:val="20"/>
+        </w:rPr>
+        <w:t xml:space="preserve"> = 6;constint*</w:t>
+      </w:r>
+      <w:proofErr w:type="spellStart"/>
+      <w:r>
+        <w:rPr>
+          <w:rFonts w:ascii="Arial" w:hAnsi="Arial" w:cs="Arial"/>
+          <w:sz w:val="20"/>
+          <w:szCs w:val="20"/>
+        </w:rPr>
+        <w:t>cptr</w:t>
+      </w:r>
+      <w:proofErr w:type="spellEnd"/>
+      <w:r>
+        <w:rPr>
+          <w:rFonts w:ascii="Arial" w:hAnsi="Arial" w:cs="Arial"/>
+          <w:sz w:val="20"/>
+          <w:szCs w:val="20"/>
+        </w:rPr>
+        <w:t xml:space="preserve"> = &amp; </w:t>
+      </w:r>
+      <w:proofErr w:type="spellStart"/>
+      <w:r>
+        <w:rPr>
+          <w:rFonts w:ascii="Arial" w:hAnsi="Arial" w:cs="Arial"/>
+          <w:sz w:val="20"/>
+          <w:szCs w:val="20"/>
+        </w:rPr>
+        <w:t>SIZE;You</w:t>
+      </w:r>
+      <w:proofErr w:type="spellEnd"/>
+      <w:r>
+        <w:rPr>
+          <w:rFonts w:ascii="Arial" w:hAnsi="Arial" w:cs="Arial"/>
+          <w:sz w:val="20"/>
+          <w:szCs w:val="20"/>
+        </w:rPr>
+        <w:t xml:space="preserve"> </w:t>
+      </w:r>
+      <w:proofErr w:type="spellStart"/>
+      <w:r>
+        <w:rPr>
+          <w:rFonts w:ascii="Arial" w:hAnsi="Arial" w:cs="Arial"/>
+          <w:sz w:val="20"/>
+          <w:szCs w:val="20"/>
+        </w:rPr>
+        <w:t>can not</w:t>
+      </w:r>
+      <w:proofErr w:type="spellEnd"/>
+      <w:r>
+        <w:rPr>
+          <w:rFonts w:ascii="Arial" w:hAnsi="Arial" w:cs="Arial"/>
+          <w:sz w:val="20"/>
+          <w:szCs w:val="20"/>
+        </w:rPr>
+        <w:t xml:space="preserve"> change </w:t>
+      </w:r>
+      <w:proofErr w:type="spellStart"/>
+      <w:r>
+        <w:rPr>
+          <w:rFonts w:ascii="Arial" w:hAnsi="Arial" w:cs="Arial"/>
+          <w:sz w:val="20"/>
+          <w:szCs w:val="20"/>
+        </w:rPr>
+        <w:t>thevalue</w:t>
+      </w:r>
+      <w:proofErr w:type="spellEnd"/>
+      <w:r>
+        <w:rPr>
+          <w:rFonts w:ascii="Arial" w:hAnsi="Arial" w:cs="Arial"/>
+          <w:sz w:val="20"/>
+          <w:szCs w:val="20"/>
+        </w:rPr>
+        <w:t xml:space="preserve"> that </w:t>
+      </w:r>
+      <w:proofErr w:type="spellStart"/>
+      <w:r>
+        <w:rPr>
+          <w:rFonts w:ascii="Arial" w:hAnsi="Arial" w:cs="Arial"/>
+          <w:sz w:val="20"/>
+          <w:szCs w:val="20"/>
+        </w:rPr>
+        <w:t>cptr</w:t>
+      </w:r>
+      <w:proofErr w:type="spellEnd"/>
+      <w:r>
+        <w:rPr>
+          <w:rFonts w:ascii="Arial" w:hAnsi="Arial" w:cs="Arial"/>
+          <w:sz w:val="20"/>
+          <w:szCs w:val="20"/>
+        </w:rPr>
+        <w:t xml:space="preserve"> points to, that is you </w:t>
+      </w:r>
+      <w:proofErr w:type="spellStart"/>
+      <w:r>
+        <w:rPr>
+          <w:rFonts w:ascii="Arial" w:hAnsi="Arial" w:cs="Arial"/>
+          <w:sz w:val="20"/>
+          <w:szCs w:val="20"/>
+        </w:rPr>
+        <w:t>can not</w:t>
+      </w:r>
+      <w:proofErr w:type="spellEnd"/>
+      <w:r>
+        <w:rPr>
+          <w:rFonts w:ascii="Arial" w:hAnsi="Arial" w:cs="Arial"/>
+          <w:sz w:val="20"/>
+          <w:szCs w:val="20"/>
+        </w:rPr>
+        <w:t xml:space="preserve"> do:*</w:t>
+      </w:r>
+      <w:proofErr w:type="spellStart"/>
+      <w:r>
+        <w:rPr>
+          <w:rFonts w:ascii="Arial" w:hAnsi="Arial" w:cs="Arial"/>
+          <w:sz w:val="20"/>
+          <w:szCs w:val="20"/>
+        </w:rPr>
+        <w:t>cptr</w:t>
+      </w:r>
+      <w:proofErr w:type="spellEnd"/>
+      <w:r>
+        <w:rPr>
+          <w:rFonts w:ascii="Arial" w:hAnsi="Arial" w:cs="Arial"/>
+          <w:sz w:val="20"/>
+          <w:szCs w:val="20"/>
+        </w:rPr>
+        <w:t xml:space="preserve">= 5;But you can </w:t>
+      </w:r>
+      <w:proofErr w:type="spellStart"/>
+      <w:r>
+        <w:rPr>
+          <w:rFonts w:ascii="Arial" w:hAnsi="Arial" w:cs="Arial"/>
+          <w:sz w:val="20"/>
+          <w:szCs w:val="20"/>
+        </w:rPr>
+        <w:t>changecptr</w:t>
+      </w:r>
+      <w:proofErr w:type="spellEnd"/>
+      <w:r>
+        <w:rPr>
+          <w:rFonts w:ascii="Arial" w:hAnsi="Arial" w:cs="Arial"/>
+          <w:sz w:val="20"/>
+          <w:szCs w:val="20"/>
+        </w:rPr>
+        <w:t xml:space="preserve"> </w:t>
+      </w:r>
+      <w:proofErr w:type="spellStart"/>
+      <w:r>
+        <w:rPr>
+          <w:rFonts w:ascii="Arial" w:hAnsi="Arial" w:cs="Arial"/>
+          <w:sz w:val="20"/>
+          <w:szCs w:val="20"/>
+        </w:rPr>
+        <w:t>itself:cptr</w:t>
+      </w:r>
+      <w:proofErr w:type="spellEnd"/>
+      <w:r>
+        <w:rPr>
+          <w:rFonts w:ascii="Arial" w:hAnsi="Arial" w:cs="Arial"/>
+          <w:sz w:val="20"/>
+          <w:szCs w:val="20"/>
+        </w:rPr>
+        <w:t xml:space="preserve">++;On the other hand, a constant pointer is </w:t>
+      </w:r>
+      <w:proofErr w:type="spellStart"/>
+      <w:r>
+        <w:rPr>
+          <w:rFonts w:ascii="Arial" w:hAnsi="Arial" w:cs="Arial"/>
+          <w:sz w:val="20"/>
+          <w:szCs w:val="20"/>
+        </w:rPr>
+        <w:t>initializedto</w:t>
+      </w:r>
+      <w:proofErr w:type="spellEnd"/>
+      <w:r>
+        <w:rPr>
+          <w:rFonts w:ascii="Arial" w:hAnsi="Arial" w:cs="Arial"/>
+          <w:sz w:val="20"/>
+          <w:szCs w:val="20"/>
+        </w:rPr>
+        <w:t xml:space="preserve"> point to a given location in </w:t>
+      </w:r>
+      <w:proofErr w:type="spellStart"/>
+      <w:r>
+        <w:rPr>
+          <w:rFonts w:ascii="Arial" w:hAnsi="Arial" w:cs="Arial"/>
+          <w:sz w:val="20"/>
+          <w:szCs w:val="20"/>
+        </w:rPr>
+        <w:t>memory.Youcan</w:t>
+      </w:r>
+      <w:proofErr w:type="spellEnd"/>
+      <w:r>
+        <w:rPr>
+          <w:rFonts w:ascii="Arial" w:hAnsi="Arial" w:cs="Arial"/>
+          <w:sz w:val="20"/>
+          <w:szCs w:val="20"/>
+        </w:rPr>
+        <w:t xml:space="preserve"> change that location, but you cannot change what address </w:t>
+      </w:r>
+      <w:proofErr w:type="spellStart"/>
+      <w:r>
+        <w:rPr>
+          <w:rFonts w:ascii="Arial" w:hAnsi="Arial" w:cs="Arial"/>
+          <w:sz w:val="20"/>
+          <w:szCs w:val="20"/>
+        </w:rPr>
+        <w:t>itpointsto:int</w:t>
+      </w:r>
+      <w:proofErr w:type="spellEnd"/>
+      <w:r>
+        <w:rPr>
+          <w:rFonts w:ascii="Arial" w:hAnsi="Arial" w:cs="Arial"/>
+          <w:sz w:val="20"/>
+          <w:szCs w:val="20"/>
+        </w:rPr>
+        <w:t xml:space="preserve"> value = 6;int* const CPTR = &amp; </w:t>
+      </w:r>
+      <w:proofErr w:type="spellStart"/>
+      <w:r>
+        <w:rPr>
+          <w:rFonts w:ascii="Arial" w:hAnsi="Arial" w:cs="Arial"/>
+          <w:sz w:val="20"/>
+          <w:szCs w:val="20"/>
+        </w:rPr>
+        <w:t>value;It</w:t>
+      </w:r>
+      <w:proofErr w:type="spellEnd"/>
+      <w:r>
+        <w:rPr>
+          <w:rFonts w:ascii="Arial" w:hAnsi="Arial" w:cs="Arial"/>
+          <w:sz w:val="20"/>
+          <w:szCs w:val="20"/>
+        </w:rPr>
+        <w:t xml:space="preserve"> is legal to do this:*CPTR = 5;but it is not legal to do </w:t>
+      </w:r>
+      <w:proofErr w:type="spellStart"/>
+      <w:r>
+        <w:rPr>
+          <w:rFonts w:ascii="Arial" w:hAnsi="Arial" w:cs="Arial"/>
+          <w:sz w:val="20"/>
+          <w:szCs w:val="20"/>
+        </w:rPr>
+        <w:t>this:CPTR</w:t>
+      </w:r>
+      <w:proofErr w:type="spellEnd"/>
+      <w:r>
+        <w:rPr>
+          <w:rFonts w:ascii="Arial" w:hAnsi="Arial" w:cs="Arial"/>
+          <w:sz w:val="20"/>
+          <w:szCs w:val="20"/>
+        </w:rPr>
+        <w:t xml:space="preserve">++;Therefore answers b, c, e, </w:t>
+      </w:r>
+      <w:proofErr w:type="spellStart"/>
+      <w:r>
+        <w:rPr>
+          <w:rFonts w:ascii="Arial" w:hAnsi="Arial" w:cs="Arial"/>
+          <w:sz w:val="20"/>
+          <w:szCs w:val="20"/>
+        </w:rPr>
+        <w:t>andf</w:t>
+      </w:r>
+      <w:proofErr w:type="spellEnd"/>
+      <w:r>
+        <w:rPr>
+          <w:rFonts w:ascii="Arial" w:hAnsi="Arial" w:cs="Arial"/>
+          <w:sz w:val="20"/>
+          <w:szCs w:val="20"/>
+        </w:rPr>
+        <w:t xml:space="preserve"> are all true.</w:t>
+      </w:r>
+    </w:p>
+    <w:p>
+      <w:r>
+        <w:rPr>
+          <w:rFonts w:ascii="Arial" w:hAnsi="Arial" w:cs="Arial"/>
+          <w:sz w:val="20"/>
+          <w:szCs w:val="20"/>
+        </w:rPr>
+        <w:t xml:space="preserve">6. Choose the </w:t>
+      </w:r>
+      <w:proofErr w:type="spellStart"/>
+      <w:r>
+        <w:rPr>
+          <w:rFonts w:ascii="Arial" w:hAnsi="Arial" w:cs="Arial"/>
+          <w:sz w:val="20"/>
+          <w:szCs w:val="20"/>
+        </w:rPr>
+        <w:t>correctC</w:t>
+      </w:r>
+      <w:proofErr w:type="spellEnd"/>
+      <w:r>
+        <w:rPr>
+          <w:rFonts w:ascii="Arial" w:hAnsi="Arial" w:cs="Arial"/>
+          <w:sz w:val="20"/>
+          <w:szCs w:val="20"/>
+        </w:rPr>
+        <w:t xml:space="preserve">++ code for defining a variable </w:t>
+      </w:r>
+      <w:proofErr w:type="spellStart"/>
+      <w:r>
+        <w:rPr>
+          <w:rFonts w:ascii="Arial" w:hAnsi="Arial" w:cs="Arial"/>
+          <w:sz w:val="20"/>
+          <w:szCs w:val="20"/>
+        </w:rPr>
+        <w:t>ptr</w:t>
+      </w:r>
+      <w:proofErr w:type="spellEnd"/>
+      <w:r>
+        <w:rPr>
+          <w:rFonts w:ascii="Arial" w:hAnsi="Arial" w:cs="Arial"/>
+          <w:sz w:val="20"/>
+          <w:szCs w:val="20"/>
+        </w:rPr>
+        <w:t xml:space="preserve"> </w:t>
+      </w:r>
+      <w:proofErr w:type="spellStart"/>
+      <w:r>
+        <w:rPr>
+          <w:rFonts w:ascii="Arial" w:hAnsi="Arial" w:cs="Arial"/>
+          <w:sz w:val="20"/>
+          <w:szCs w:val="20"/>
+        </w:rPr>
+        <w:t>thatis</w:t>
+      </w:r>
+      <w:proofErr w:type="spellEnd"/>
+      <w:r>
+        <w:rPr>
+          <w:rFonts w:ascii="Arial" w:hAnsi="Arial" w:cs="Arial"/>
+          <w:sz w:val="20"/>
+          <w:szCs w:val="20"/>
+        </w:rPr>
+        <w:t xml:space="preserve"> a constant pointer to an </w:t>
+      </w:r>
+      <w:proofErr w:type="spellStart"/>
+      <w:proofErr w:type="gramStart"/>
+      <w:r>
+        <w:rPr>
+          <w:rFonts w:ascii="Arial" w:hAnsi="Arial" w:cs="Arial"/>
+          <w:sz w:val="20"/>
+          <w:szCs w:val="20"/>
+        </w:rPr>
+        <w:t>int.Asexplainedabove</w:t>
+      </w:r>
+      <w:proofErr w:type="gramEnd"/>
+      <w:r>
+        <w:rPr>
+          <w:rFonts w:ascii="Arial" w:hAnsi="Arial" w:cs="Arial"/>
+          <w:sz w:val="20"/>
+          <w:szCs w:val="20"/>
+        </w:rPr>
+        <w:t>,theansweris:int</w:t>
+      </w:r>
+      <w:proofErr w:type="spellEnd"/>
+      <w:r>
+        <w:rPr>
+          <w:rFonts w:ascii="Arial" w:hAnsi="Arial" w:cs="Arial"/>
+          <w:sz w:val="20"/>
+          <w:szCs w:val="20"/>
+        </w:rPr>
+        <w:t xml:space="preserve">* const ptr;Tobetotallycorrect,thiswouldnotworksinceaconstantmustbedefinedwhenitisdeclared.A </w:t>
+      </w:r>
+      <w:proofErr w:type="spellStart"/>
+      <w:r>
+        <w:rPr>
+          <w:rFonts w:ascii="Arial" w:hAnsi="Arial" w:cs="Arial"/>
+          <w:sz w:val="20"/>
+          <w:szCs w:val="20"/>
+        </w:rPr>
+        <w:t>morecorrectstatementwouldbe:int</w:t>
+      </w:r>
+      <w:proofErr w:type="spellEnd"/>
+      <w:r>
+        <w:rPr>
+          <w:rFonts w:ascii="Arial" w:hAnsi="Arial" w:cs="Arial"/>
+          <w:sz w:val="20"/>
+          <w:szCs w:val="20"/>
+        </w:rPr>
+        <w:t xml:space="preserve">* const </w:t>
+      </w:r>
+      <w:proofErr w:type="spellStart"/>
+      <w:r>
+        <w:rPr>
+          <w:rFonts w:ascii="Arial" w:hAnsi="Arial" w:cs="Arial"/>
+          <w:sz w:val="20"/>
+          <w:szCs w:val="20"/>
+        </w:rPr>
+        <w:t>ptr</w:t>
+      </w:r>
+      <w:proofErr w:type="spellEnd"/>
+      <w:r>
+        <w:rPr>
+          <w:rFonts w:ascii="Arial" w:hAnsi="Arial" w:cs="Arial"/>
+          <w:sz w:val="20"/>
+          <w:szCs w:val="20"/>
+        </w:rPr>
+        <w:t xml:space="preserve"> = &amp; value;</w:t>
+      </w:r>
+    </w:p>
     <w:p/>
+    <w:p/>
+    <w:p>
+      <w:r>
+        <w:lastRenderedPageBreak/>
+        <w:t>What is the purpose of the new operator?</w:t>
+      </w:r>
+    </w:p>
+    <w:p>
+      <w:r>
+        <w:t>Under what circumstances can you successfully return a pointer from a function?</w:t>
+      </w:r>
+    </w:p>
+    <w:p/>
+    <w:p>
+      <w:r>
+        <w:t>Quiz 3</w:t>
+      </w:r>
+    </w:p>
+    <w:p>
+      <w:pPr>
+        <w:pStyle w:val="ListParagraph"/>
+        <w:numPr>
+          <w:ilvl w:val="0"/>
+          <w:numId w:val="3"/>
+        </w:numPr>
+      </w:pPr>
+      <w:r>
+        <w:t>Give one advantage and two disadvantages of using recursion</w:t>
+      </w:r>
+    </w:p>
+    <w:p>
+      <w:pPr>
+        <w:pStyle w:val="NormalWeb"/>
+        <w:numPr>
+          <w:ilvl w:val="1"/>
+          <w:numId w:val="3"/>
+        </w:numPr>
+      </w:pPr>
+      <w:r>
+        <w:t xml:space="preserve">Recursion often provides a simpler algorithm </w:t>
+      </w:r>
+    </w:p>
+    <w:p>
+      <w:pPr>
+        <w:pStyle w:val="NormalWeb"/>
+        <w:numPr>
+          <w:ilvl w:val="1"/>
+          <w:numId w:val="3"/>
+        </w:numPr>
+      </w:pPr>
+      <w:r>
+        <w:t>Recursion requires more memory than iteration</w:t>
+      </w:r>
+    </w:p>
+    <w:p>
+      <w:pPr>
+        <w:pStyle w:val="NormalWeb"/>
+        <w:numPr>
+          <w:ilvl w:val="1"/>
+          <w:numId w:val="3"/>
+        </w:numPr>
+      </w:pPr>
+      <w:r>
+        <w:t>Recursion is less efficient than iteration</w:t>
+      </w:r>
+    </w:p>
+    <w:p>
+      <w:pPr>
+        <w:pStyle w:val="NormalWeb"/>
+        <w:numPr>
+          <w:ilvl w:val="0"/>
+          <w:numId w:val="3"/>
+        </w:numPr>
+      </w:pPr>
+      <w:r>
+        <w:t>What are the three things that are required of a recursive program?</w:t>
+      </w:r>
+    </w:p>
+    <w:p>
+      <w:pPr>
+        <w:pStyle w:val="NormalWeb"/>
+        <w:numPr>
+          <w:ilvl w:val="1"/>
+          <w:numId w:val="3"/>
+        </w:numPr>
+      </w:pPr>
+      <w:r>
+        <w:t>A base case</w:t>
+      </w:r>
+    </w:p>
+    <w:p>
+      <w:pPr>
+        <w:pStyle w:val="NormalWeb"/>
+        <w:numPr>
+          <w:ilvl w:val="1"/>
+          <w:numId w:val="3"/>
+        </w:numPr>
+      </w:pPr>
+      <w:r>
+        <w:t>Calling itself</w:t>
+      </w:r>
+    </w:p>
+    <w:p>
+      <w:pPr>
+        <w:pStyle w:val="NormalWeb"/>
+        <w:numPr>
+          <w:ilvl w:val="1"/>
+          <w:numId w:val="3"/>
+        </w:numPr>
+      </w:pPr>
+      <w:r>
+        <w:t>When it calls itself, it must reduce the range of the function to approach the base case.</w:t>
+      </w:r>
+    </w:p>
+    <w:p>
+      <w:pPr>
+        <w:pStyle w:val="NormalWeb"/>
+        <w:numPr>
+          <w:ilvl w:val="0"/>
+          <w:numId w:val="3"/>
+        </w:numPr>
+      </w:pPr>
+      <w:r>
+        <w:t>Where are intermediate values stored when a recursive function is recursing?</w:t>
+      </w:r>
+    </w:p>
+    <w:p>
+      <w:pPr>
+        <w:pStyle w:val="NormalWeb"/>
+        <w:numPr>
+          <w:ilvl w:val="1"/>
+          <w:numId w:val="3"/>
+        </w:numPr>
+      </w:pPr>
+      <w:r>
+        <w:t>system stack</w:t>
+      </w:r>
+    </w:p>
+    <w:p>
+      <w:pPr>
+        <w:pStyle w:val="NormalWeb"/>
+        <w:numPr>
+          <w:ilvl w:val="0"/>
+          <w:numId w:val="3"/>
+        </w:numPr>
+      </w:pPr>
+      <w:r>
+        <w:t>You can always rewrite an iterative algorithm (one with a loop) as a recursive algorithm.</w:t>
+      </w:r>
+    </w:p>
+    <w:p>
+      <w:pPr>
+        <w:pStyle w:val="NormalWeb"/>
+        <w:numPr>
+          <w:ilvl w:val="1"/>
+          <w:numId w:val="3"/>
+        </w:numPr>
+      </w:pPr>
+      <w:r>
+        <w:t>True</w:t>
+      </w:r>
+    </w:p>
+    <w:p>
+      <w:pPr>
+        <w:pStyle w:val="NormalWeb"/>
+      </w:pPr>
+    </w:p>
+    <w:p>
+      <w:pPr>
+        <w:pStyle w:val="NormalWeb"/>
+      </w:pPr>
+      <w:r>
+        <w:t>Quiz 5</w:t>
+      </w:r>
+    </w:p>
+    <w:p>
+      <w:pPr>
+        <w:pStyle w:val="NormalWeb"/>
+        <w:numPr>
+          <w:ilvl w:val="0"/>
+          <w:numId w:val="4"/>
+        </w:numPr>
+      </w:pPr>
+      <w:r>
+        <w:t>What is the purpose of the new operator?</w:t>
+      </w:r>
+    </w:p>
+    <w:p>
+      <w:pPr>
+        <w:pStyle w:val="NormalWeb"/>
+        <w:numPr>
+          <w:ilvl w:val="1"/>
+          <w:numId w:val="4"/>
+        </w:numPr>
+      </w:pPr>
+      <w:r>
+        <w:t>It is used to allocate memory for variables at runtime.</w:t>
+      </w:r>
+    </w:p>
+    <w:p>
+      <w:pPr>
+        <w:pStyle w:val="NormalWeb"/>
+        <w:numPr>
+          <w:ilvl w:val="0"/>
+          <w:numId w:val="4"/>
+        </w:numPr>
+      </w:pPr>
+      <w:r>
+        <w:t>Under what circumstances can you successfully return a pointer from a function?</w:t>
+      </w:r>
+    </w:p>
+    <w:p>
+      <w:pPr>
+        <w:pStyle w:val="NormalWeb"/>
+        <w:numPr>
+          <w:ilvl w:val="1"/>
+          <w:numId w:val="4"/>
+        </w:numPr>
+      </w:pPr>
+      <w:r>
+        <w:t>When the variable pointed to is NOT local to the function.</w:t>
+      </w:r>
+    </w:p>
+    <w:p>
+      <w:pPr>
+        <w:pStyle w:val="NormalWeb"/>
+        <w:numPr>
+          <w:ilvl w:val="0"/>
+          <w:numId w:val="4"/>
+        </w:numPr>
+      </w:pPr>
+      <w:r>
+        <w:t>Creating a variable while a program is running is called:</w:t>
+      </w:r>
+    </w:p>
+    <w:p>
+      <w:pPr>
+        <w:pStyle w:val="NormalWeb"/>
+        <w:numPr>
+          <w:ilvl w:val="1"/>
+          <w:numId w:val="4"/>
+        </w:numPr>
+      </w:pPr>
+      <w:hyperlink r:id="rId5" w:tooltip="Dynamic Memory" w:history="1">
+        <w:r>
+          <w:rPr>
+            <w:rStyle w:val="Hyperlink"/>
+          </w:rPr>
+          <w:t>Dynamic memory</w:t>
+        </w:r>
+      </w:hyperlink>
+      <w:r>
+        <w:t xml:space="preserve"> allocation</w:t>
+      </w:r>
+    </w:p>
+    <w:p>
+      <w:pPr>
+        <w:pStyle w:val="NormalWeb"/>
+        <w:numPr>
+          <w:ilvl w:val="0"/>
+          <w:numId w:val="4"/>
+        </w:numPr>
+      </w:pPr>
+      <w:r>
+        <w:t>When a program is done with a chunk of dynamically allocated memory, it should free it with the DELET operator.</w:t>
+      </w:r>
+    </w:p>
+    <w:p>
+      <w:pPr>
+        <w:pStyle w:val="NormalWeb"/>
+        <w:numPr>
+          <w:ilvl w:val="0"/>
+          <w:numId w:val="4"/>
+        </w:numPr>
+      </w:pPr>
+      <w:r>
+        <w:t>When deleting memory that was allocated for an array, you should use the ____________ operator.</w:t>
+      </w:r>
+    </w:p>
+    <w:p>
+      <w:pPr>
+        <w:pStyle w:val="NormalWeb"/>
+        <w:numPr>
+          <w:ilvl w:val="1"/>
+          <w:numId w:val="4"/>
+        </w:numPr>
+      </w:pPr>
+      <w:proofErr w:type="gramStart"/>
+      <w:r>
+        <w:t>Delete[</w:t>
+      </w:r>
+      <w:proofErr w:type="gramEnd"/>
+      <w:r>
+        <w:t>]</w:t>
+      </w:r>
+    </w:p>
+    <w:p>
+      <w:pPr>
+        <w:pStyle w:val="NormalWeb"/>
+        <w:numPr>
+          <w:ilvl w:val="0"/>
+          <w:numId w:val="4"/>
+        </w:numPr>
+      </w:pPr>
+      <w:r>
+        <w:t xml:space="preserve">The members of a struct must be </w:t>
+      </w:r>
+      <w:proofErr w:type="gramStart"/>
+      <w:r>
+        <w:t>all of</w:t>
+      </w:r>
+      <w:proofErr w:type="gramEnd"/>
+      <w:r>
+        <w:t xml:space="preserve"> the same type.</w:t>
+      </w:r>
+    </w:p>
+    <w:p>
+      <w:pPr>
+        <w:pStyle w:val="NormalWeb"/>
+        <w:numPr>
+          <w:ilvl w:val="1"/>
+          <w:numId w:val="4"/>
+        </w:numPr>
+      </w:pPr>
+      <w:r>
+        <w:t>False</w:t>
+      </w:r>
+    </w:p>
+    <w:p>
+      <w:pPr>
+        <w:pStyle w:val="NormalWeb"/>
+        <w:numPr>
+          <w:ilvl w:val="0"/>
+          <w:numId w:val="4"/>
+        </w:numPr>
+      </w:pPr>
+      <w:r>
+        <w:t>A struct can be used to return multiple values from a function using a single return statement.</w:t>
+      </w:r>
+    </w:p>
+    <w:p>
+      <w:pPr>
+        <w:pStyle w:val="NormalWeb"/>
+        <w:numPr>
+          <w:ilvl w:val="1"/>
+          <w:numId w:val="4"/>
+        </w:numPr>
+      </w:pPr>
+      <w:r>
+        <w:t>True</w:t>
+      </w:r>
+    </w:p>
+    <w:p>
+      <w:pPr>
+        <w:pStyle w:val="NormalWeb"/>
+        <w:numPr>
+          <w:ilvl w:val="0"/>
+          <w:numId w:val="4"/>
+        </w:numPr>
+      </w:pPr>
+      <w:r>
+        <w:t xml:space="preserve">To dynamically allocate memory for an array named </w:t>
+      </w:r>
+      <w:r>
+        <w:rPr>
+          <w:rStyle w:val="Strong"/>
+        </w:rPr>
+        <w:t>numbers </w:t>
+      </w:r>
+      <w:r>
+        <w:t xml:space="preserve">that would hold </w:t>
+      </w:r>
+      <w:r>
+        <w:rPr>
+          <w:rStyle w:val="Strong"/>
+        </w:rPr>
+        <w:t>size </w:t>
+      </w:r>
+      <w:r>
+        <w:t>integers, you would code it as:</w:t>
+      </w:r>
+    </w:p>
+    <w:p>
+      <w:pPr>
+        <w:pStyle w:val="NormalWeb"/>
+        <w:numPr>
+          <w:ilvl w:val="1"/>
+          <w:numId w:val="4"/>
+        </w:numPr>
+      </w:pPr>
+      <w:r>
+        <w:t>int * numbers = new int[size</w:t>
+      </w:r>
+      <w:proofErr w:type="gramStart"/>
+      <w:r>
+        <w:t>];</w:t>
+      </w:r>
+      <w:proofErr w:type="gramEnd"/>
+    </w:p>
+    <w:p>
+      <w:pPr>
+        <w:pStyle w:val="NormalWeb"/>
+        <w:numPr>
+          <w:ilvl w:val="1"/>
+          <w:numId w:val="4"/>
+        </w:numPr>
+      </w:pPr>
+    </w:p>
+    <w:p>
+      <w:pPr>
+        <w:pStyle w:val="NormalWeb"/>
+      </w:pPr>
+      <w:r>
+        <w:lastRenderedPageBreak/>
+        <w:t>Quiz 6</w:t>
+      </w:r>
+    </w:p>
+    <w:p>
+      <w:pPr>
+        <w:pStyle w:val="NormalWeb"/>
+        <w:numPr>
+          <w:ilvl w:val="0"/>
+          <w:numId w:val="5"/>
+        </w:numPr>
+      </w:pPr>
+      <w:r>
+        <w:t xml:space="preserve">Two common programming methods are in practice today. The older method is </w:t>
+      </w:r>
+      <w:proofErr w:type="gramStart"/>
+      <w:r>
+        <w:t>PROCEDURAL</w:t>
+      </w:r>
+      <w:proofErr w:type="gramEnd"/>
+      <w:r>
+        <w:t xml:space="preserve"> and the newer method is OBJECT-ORIENTED</w:t>
+      </w:r>
+    </w:p>
+    <w:p>
+      <w:pPr>
+        <w:pStyle w:val="NormalWeb"/>
+        <w:numPr>
+          <w:ilvl w:val="0"/>
+          <w:numId w:val="5"/>
+        </w:numPr>
+      </w:pPr>
+      <w:r>
+        <w:t xml:space="preserve">An object is a software entity that combines both </w:t>
+      </w:r>
+      <w:r>
+        <w:rPr>
+          <w:u w:val="single"/>
+        </w:rPr>
+        <w:t>data</w:t>
+      </w:r>
+      <w:r>
+        <w:t xml:space="preserve"> and PROCEDURES in a single unit.</w:t>
+      </w:r>
+    </w:p>
+    <w:p>
+      <w:pPr>
+        <w:pStyle w:val="NormalWeb"/>
+        <w:numPr>
+          <w:ilvl w:val="0"/>
+          <w:numId w:val="5"/>
+        </w:numPr>
+      </w:pPr>
+      <w:r>
+        <w:t xml:space="preserve">The default access specification of class members in C++ is </w:t>
+      </w:r>
+    </w:p>
+    <w:p>
+      <w:pPr>
+        <w:pStyle w:val="NormalWeb"/>
+        <w:numPr>
+          <w:ilvl w:val="1"/>
+          <w:numId w:val="5"/>
+        </w:numPr>
+      </w:pPr>
+      <w:r>
+        <w:t>Private</w:t>
+      </w:r>
+    </w:p>
+    <w:p>
+      <w:pPr>
+        <w:pStyle w:val="NormalWeb"/>
+        <w:numPr>
+          <w:ilvl w:val="0"/>
+          <w:numId w:val="5"/>
+        </w:numPr>
+      </w:pPr>
+      <w:r>
+        <w:t xml:space="preserve">Creating a class object is often called the INSTANTIATION of a class. </w:t>
+      </w:r>
+    </w:p>
+    <w:p>
+      <w:pPr>
+        <w:pStyle w:val="NormalWeb"/>
+        <w:numPr>
+          <w:ilvl w:val="0"/>
+          <w:numId w:val="5"/>
+        </w:numPr>
+      </w:pPr>
+      <w:r>
+        <w:t>A class member function that uses or returns, but does not change, the value of a member variable is called a</w:t>
+      </w:r>
+    </w:p>
+    <w:p>
+      <w:pPr>
+        <w:pStyle w:val="NormalWeb"/>
+        <w:numPr>
+          <w:ilvl w:val="1"/>
+          <w:numId w:val="5"/>
+        </w:numPr>
+      </w:pPr>
+      <w:r>
+        <w:t>Getter</w:t>
+      </w:r>
+    </w:p>
+    <w:p>
+      <w:pPr>
+        <w:pStyle w:val="NormalWeb"/>
+        <w:numPr>
+          <w:ilvl w:val="0"/>
+          <w:numId w:val="5"/>
+        </w:numPr>
+      </w:pPr>
+      <w:r>
+        <w:t>If you were writing the declaration of a class named Canine, what should you name the file it is stored in?</w:t>
+      </w:r>
+    </w:p>
+    <w:p>
+      <w:pPr>
+        <w:pStyle w:val="NormalWeb"/>
+        <w:numPr>
+          <w:ilvl w:val="1"/>
+          <w:numId w:val="5"/>
+        </w:numPr>
+      </w:pPr>
+      <w:proofErr w:type="spellStart"/>
+      <w:r>
+        <w:t>Canine.h</w:t>
+      </w:r>
+      <w:proofErr w:type="spellEnd"/>
+    </w:p>
+    <w:p>
+      <w:pPr>
+        <w:pStyle w:val="NormalWeb"/>
+        <w:numPr>
+          <w:ilvl w:val="0"/>
+          <w:numId w:val="5"/>
+        </w:numPr>
+      </w:pPr>
+      <w:r>
+        <w:t>A constructor is automatically called when an object is</w:t>
+      </w:r>
+    </w:p>
+    <w:p>
+      <w:pPr>
+        <w:pStyle w:val="NormalWeb"/>
+        <w:numPr>
+          <w:ilvl w:val="1"/>
+          <w:numId w:val="5"/>
+        </w:numPr>
+      </w:pPr>
+      <w:r>
+        <w:t>Created</w:t>
+      </w:r>
+    </w:p>
+    <w:p>
+      <w:pPr>
+        <w:pStyle w:val="NormalWeb"/>
+        <w:numPr>
+          <w:ilvl w:val="0"/>
+          <w:numId w:val="5"/>
+        </w:numPr>
+      </w:pPr>
+      <w:r>
+        <w:t>A DEFAULT constructor is one that requires no arguments.</w:t>
+      </w:r>
+    </w:p>
+    <w:p>
+      <w:pPr>
+        <w:pStyle w:val="NormalWeb"/>
+        <w:numPr>
+          <w:ilvl w:val="0"/>
+          <w:numId w:val="5"/>
+        </w:numPr>
+      </w:pPr>
+      <w:r>
+        <w:t xml:space="preserve">A class may have more than one constructor, </w:t>
+      </w:r>
+      <w:proofErr w:type="gramStart"/>
+      <w:r>
+        <w:t>as long as</w:t>
+      </w:r>
+      <w:proofErr w:type="gramEnd"/>
+      <w:r>
+        <w:t xml:space="preserve"> each has a different</w:t>
+      </w:r>
+    </w:p>
+    <w:p>
+      <w:pPr>
+        <w:pStyle w:val="NormalWeb"/>
+        <w:numPr>
+          <w:ilvl w:val="1"/>
+          <w:numId w:val="5"/>
+        </w:numPr>
+      </w:pPr>
+      <w:r>
+        <w:t>PARAMETER LIST</w:t>
+      </w:r>
+    </w:p>
+    <w:p>
+      <w:pPr>
+        <w:pStyle w:val="NormalWeb"/>
+      </w:pPr>
+      <w:r>
+        <w:t>Quiz 7</w:t>
+      </w:r>
+    </w:p>
+    <w:p>
+      <w:pPr>
+        <w:pStyle w:val="normaltext"/>
+        <w:numPr>
+          <w:ilvl w:val="0"/>
+          <w:numId w:val="6"/>
+        </w:numPr>
+      </w:pPr>
+      <w:r>
+        <w:t xml:space="preserve">A structure variable is </w:t>
+      </w:r>
+      <w:proofErr w:type="gramStart"/>
+      <w:r>
+        <w:t>similar to</w:t>
+      </w:r>
+      <w:proofErr w:type="gramEnd"/>
+      <w:r>
+        <w:t xml:space="preserve"> a class object in which of the following way(s)?</w:t>
+      </w:r>
+    </w:p>
+    <w:p>
+      <w:pPr>
+        <w:pStyle w:val="NormalWeb"/>
+        <w:numPr>
+          <w:ilvl w:val="1"/>
+          <w:numId w:val="6"/>
+        </w:numPr>
+      </w:pPr>
+      <w:r>
+        <w:t xml:space="preserve">Its data can be initialized with a constructor, </w:t>
+      </w:r>
+      <w:proofErr w:type="gramStart"/>
+      <w:r>
+        <w:t>It</w:t>
+      </w:r>
+      <w:proofErr w:type="gramEnd"/>
+      <w:r>
+        <w:t xml:space="preserve"> can be passed to a function or returned from a function</w:t>
+      </w:r>
+    </w:p>
+    <w:p>
+      <w:pPr>
+        <w:pStyle w:val="NormalWeb"/>
+        <w:numPr>
+          <w:ilvl w:val="0"/>
+          <w:numId w:val="6"/>
+        </w:numPr>
+      </w:pPr>
+      <w:r>
+        <w:t>When an object or structure variable is passed to a function as a constant reference:</w:t>
+      </w:r>
+    </w:p>
+    <w:p>
+      <w:pPr>
+        <w:pStyle w:val="NormalWeb"/>
+        <w:numPr>
+          <w:ilvl w:val="1"/>
+          <w:numId w:val="6"/>
+        </w:numPr>
+      </w:pPr>
+      <w:r>
+        <w:t>the function accesses the original object, rather than a copy of it, the function cannot make any changes to the member variables, it is more efficient than passing it by value</w:t>
+      </w:r>
+    </w:p>
+    <w:p>
+      <w:pPr>
+        <w:pStyle w:val="NormalWeb"/>
+        <w:numPr>
+          <w:ilvl w:val="0"/>
+          <w:numId w:val="6"/>
+        </w:numPr>
+      </w:pPr>
+      <w:r>
+        <w:t>When a member function is defined outside of the class declaration, the function name must be qualified with the class name, followed by ________.</w:t>
+      </w:r>
+    </w:p>
+    <w:p>
+      <w:pPr>
+        <w:pStyle w:val="NormalWeb"/>
+        <w:numPr>
+          <w:ilvl w:val="1"/>
+          <w:numId w:val="6"/>
+        </w:numPr>
+      </w:pPr>
+      <w:r>
+        <w:t xml:space="preserve">the scope resolution </w:t>
+      </w:r>
+      <w:proofErr w:type="gramStart"/>
+      <w:r>
+        <w:t>operator :</w:t>
+      </w:r>
+      <w:proofErr w:type="gramEnd"/>
+      <w:r>
+        <w:t>:</w:t>
+      </w:r>
+    </w:p>
+    <w:p>
+      <w:pPr>
+        <w:pStyle w:val="NormalWeb"/>
+        <w:numPr>
+          <w:ilvl w:val="0"/>
+          <w:numId w:val="6"/>
+        </w:numPr>
+      </w:pPr>
+      <w:r>
+        <w:t>A class can have a member variable that is an instance of another class. This is called ___________</w:t>
+      </w:r>
+    </w:p>
+    <w:p>
+      <w:pPr>
+        <w:pStyle w:val="NormalWeb"/>
+        <w:numPr>
+          <w:ilvl w:val="1"/>
+          <w:numId w:val="6"/>
+        </w:numPr>
+      </w:pPr>
+      <w:r>
+        <w:t>object composition</w:t>
+      </w:r>
+    </w:p>
+    <w:p>
+      <w:pPr>
+        <w:pStyle w:val="NormalWeb"/>
+        <w:numPr>
+          <w:ilvl w:val="0"/>
+          <w:numId w:val="6"/>
+        </w:numPr>
+      </w:pPr>
+      <w:r>
+        <w:t>The ________ directive prevents a header file from being included in a program more than once.</w:t>
+      </w:r>
+    </w:p>
+    <w:p>
+      <w:pPr>
+        <w:pStyle w:val="NormalWeb"/>
+        <w:numPr>
+          <w:ilvl w:val="1"/>
+          <w:numId w:val="6"/>
+        </w:numPr>
+      </w:pPr>
+      <w:r>
+        <w:t>#</w:t>
+      </w:r>
+      <w:proofErr w:type="spellStart"/>
+      <w:r>
+        <w:t>ifndef</w:t>
+      </w:r>
+      <w:proofErr w:type="spellEnd"/>
+    </w:p>
+    <w:p>
+      <w:pPr>
+        <w:pStyle w:val="normaltext"/>
+        <w:numPr>
+          <w:ilvl w:val="0"/>
+          <w:numId w:val="6"/>
+        </w:numPr>
+      </w:pPr>
+      <w:r>
+        <w:t xml:space="preserve">If employee is an instance of a class or structure with 3 member </w:t>
+      </w:r>
+      <w:proofErr w:type="gramStart"/>
+      <w:r>
+        <w:t>variables(</w:t>
+      </w:r>
+      <w:proofErr w:type="gramEnd"/>
+      <w:r>
+        <w:t>name, salary, and department), the values of all three members will be output by the statement</w:t>
+      </w:r>
+    </w:p>
+    <w:p>
+      <w:pPr>
+        <w:pStyle w:val="normaltext"/>
+        <w:numPr>
+          <w:ilvl w:val="1"/>
+          <w:numId w:val="6"/>
+        </w:numPr>
+      </w:pPr>
+      <w:r>
+        <w:rPr>
+          <w:b/>
+          <w:bCs/>
+        </w:rPr>
+        <w:t> </w:t>
+      </w:r>
+      <w:proofErr w:type="spellStart"/>
+      <w:r>
+        <w:t>cout</w:t>
+      </w:r>
+      <w:proofErr w:type="spellEnd"/>
+      <w:r>
+        <w:t xml:space="preserve"> &lt;&lt; </w:t>
+      </w:r>
+      <w:proofErr w:type="gramStart"/>
+      <w:r>
+        <w:t>employee;</w:t>
+      </w:r>
+      <w:proofErr w:type="gramEnd"/>
+      <w:r>
+        <w:t xml:space="preserve"> </w:t>
+      </w:r>
+    </w:p>
+    <w:p>
+      <w:pPr>
+        <w:pStyle w:val="NormalWeb"/>
+        <w:numPr>
+          <w:ilvl w:val="1"/>
+          <w:numId w:val="6"/>
+        </w:numPr>
+      </w:pPr>
+      <w:r>
+        <w:t>False</w:t>
+      </w:r>
+    </w:p>
+    <w:p>
+      <w:pPr>
+        <w:pStyle w:val="NormalWeb"/>
+        <w:numPr>
+          <w:ilvl w:val="0"/>
+          <w:numId w:val="6"/>
+        </w:numPr>
+      </w:pPr>
+      <w:r>
+        <w:t>When an object is passed ________ to a function, its members are not copied.</w:t>
+      </w:r>
+    </w:p>
+    <w:p>
+      <w:pPr>
+        <w:pStyle w:val="NormalWeb"/>
+        <w:numPr>
+          <w:ilvl w:val="1"/>
+          <w:numId w:val="6"/>
+        </w:numPr>
+      </w:pPr>
+      <w:r>
+        <w:t>by reference, as a constant reference</w:t>
+      </w:r>
+    </w:p>
+    <w:p>
+      <w:pPr>
+        <w:pStyle w:val="NormalWeb"/>
+        <w:numPr>
+          <w:ilvl w:val="0"/>
+          <w:numId w:val="6"/>
+        </w:numPr>
+      </w:pPr>
+      <w:r>
+        <w:lastRenderedPageBreak/>
+        <w:t>Choose a definition statement that defines a Car structure variable initialized with the following information:</w:t>
+      </w:r>
+    </w:p>
+    <w:p>
+      <w:pPr>
+        <w:pStyle w:val="NormalWeb"/>
+        <w:numPr>
+          <w:ilvl w:val="1"/>
+          <w:numId w:val="6"/>
+        </w:numPr>
+      </w:pPr>
+      <w:r>
+        <w:t>Make: Ford</w:t>
+      </w:r>
+      <w:r>
+        <w:br/>
+        <w:t>Model: Mustang</w:t>
+      </w:r>
+      <w:r>
+        <w:br/>
+        <w:t>Year: 2004</w:t>
+      </w:r>
+      <w:r>
+        <w:br/>
+        <w:t>Cost $25,000</w:t>
+      </w:r>
+    </w:p>
+    <w:p>
+      <w:pPr>
+        <w:pStyle w:val="NormalWeb"/>
+        <w:numPr>
+          <w:ilvl w:val="1"/>
+          <w:numId w:val="6"/>
+        </w:numPr>
+      </w:pPr>
+      <w:r>
+        <w:t xml:space="preserve">Car </w:t>
+      </w:r>
+      <w:proofErr w:type="spellStart"/>
+      <w:proofErr w:type="gramStart"/>
+      <w:r>
+        <w:t>hotRod</w:t>
+      </w:r>
+      <w:proofErr w:type="spellEnd"/>
+      <w:r>
+        <w:t>(</w:t>
+      </w:r>
+      <w:proofErr w:type="gramEnd"/>
+      <w:r>
+        <w:t>“Ford”, “Mustang”, 2004, 25000.0);</w:t>
+      </w:r>
+    </w:p>
+    <w:p>
+      <w:pPr>
+        <w:pStyle w:val="NormalWeb"/>
+        <w:numPr>
+          <w:ilvl w:val="0"/>
+          <w:numId w:val="6"/>
+        </w:numPr>
+      </w:pPr>
+      <w:r>
+        <w:t>The destructor is used to _____________</w:t>
+      </w:r>
+    </w:p>
+    <w:p>
+      <w:pPr>
+        <w:pStyle w:val="NormalWeb"/>
+        <w:numPr>
+          <w:ilvl w:val="1"/>
+          <w:numId w:val="6"/>
+        </w:numPr>
+      </w:pPr>
+      <w:r>
+        <w:t>Delete any memory allocated with new</w:t>
+      </w:r>
+    </w:p>
+    <w:p>
+      <w:pPr>
+        <w:pStyle w:val="NormalWeb"/>
+        <w:numPr>
+          <w:ilvl w:val="0"/>
+          <w:numId w:val="6"/>
+        </w:numPr>
+      </w:pPr>
+      <w:r>
+        <w:t>If you create a pointer to an object, you access its member functions with the ___________ operator</w:t>
+      </w:r>
+    </w:p>
+    <w:p>
+      <w:pPr>
+        <w:pStyle w:val="NormalWeb"/>
+        <w:numPr>
+          <w:ilvl w:val="1"/>
+          <w:numId w:val="6"/>
+        </w:numPr>
+      </w:pPr>
+      <w:r>
+        <w:t>member access operator -&gt;</w:t>
+      </w:r>
+    </w:p>
+    <w:p>
+      <w:pPr>
+        <w:pStyle w:val="NormalWeb"/>
+      </w:pPr>
+      <w:r>
+        <w:t>Quiz 8</w:t>
+      </w:r>
+    </w:p>
+    <w:p>
+      <w:pPr>
+        <w:pStyle w:val="NormalWeb"/>
+        <w:numPr>
+          <w:ilvl w:val="0"/>
+          <w:numId w:val="7"/>
+        </w:numPr>
+      </w:pPr>
+      <w:r>
+        <w:t>A static method in a class can access any variable of that class.</w:t>
+      </w:r>
+    </w:p>
+    <w:p>
+      <w:pPr>
+        <w:pStyle w:val="NormalWeb"/>
+        <w:numPr>
+          <w:ilvl w:val="1"/>
+          <w:numId w:val="7"/>
+        </w:numPr>
+      </w:pPr>
+      <w:r>
+        <w:t>False</w:t>
+      </w:r>
+    </w:p>
+    <w:p>
+      <w:pPr>
+        <w:pStyle w:val="NormalWeb"/>
+        <w:numPr>
+          <w:ilvl w:val="0"/>
+          <w:numId w:val="7"/>
+        </w:numPr>
+      </w:pPr>
+      <w:r>
+        <w:t>When a class contains memory allocated on the heap, you </w:t>
+      </w:r>
+    </w:p>
+    <w:p>
+      <w:pPr>
+        <w:pStyle w:val="NormalWeb"/>
+        <w:numPr>
+          <w:ilvl w:val="1"/>
+          <w:numId w:val="7"/>
+        </w:numPr>
+      </w:pPr>
+      <w:r>
+        <w:t>need a deep copy</w:t>
+      </w:r>
+    </w:p>
+    <w:p>
+      <w:pPr>
+        <w:pStyle w:val="NormalWeb"/>
+        <w:numPr>
+          <w:ilvl w:val="0"/>
+          <w:numId w:val="7"/>
+        </w:numPr>
+      </w:pPr>
+      <w:r>
+        <w:t>A copy constructor is always required</w:t>
+      </w:r>
+    </w:p>
+    <w:p>
+      <w:pPr>
+        <w:pStyle w:val="NormalWeb"/>
+        <w:numPr>
+          <w:ilvl w:val="1"/>
+          <w:numId w:val="7"/>
+        </w:numPr>
+      </w:pPr>
+      <w:r>
+        <w:t>False</w:t>
+      </w:r>
+    </w:p>
+    <w:p>
+      <w:pPr>
+        <w:pStyle w:val="NormalWeb"/>
+        <w:numPr>
+          <w:ilvl w:val="0"/>
+          <w:numId w:val="7"/>
+        </w:numPr>
+      </w:pPr>
+      <w:r>
+        <w:t>To overload the equality operator, you need to define a function with the name</w:t>
+      </w:r>
+    </w:p>
+    <w:p>
+      <w:pPr>
+        <w:pStyle w:val="NormalWeb"/>
+        <w:numPr>
+          <w:ilvl w:val="1"/>
+          <w:numId w:val="7"/>
+        </w:numPr>
+      </w:pPr>
+      <w:r>
+        <w:t>operator==</w:t>
+      </w:r>
+    </w:p>
+    <w:p>
+      <w:pPr>
+        <w:pStyle w:val="NormalWeb"/>
+        <w:numPr>
+          <w:ilvl w:val="0"/>
+          <w:numId w:val="7"/>
+        </w:numPr>
+      </w:pPr>
+      <w:r>
+        <w:t xml:space="preserve">A friend method </w:t>
+      </w:r>
+      <w:proofErr w:type="spellStart"/>
+      <w:r>
+        <w:t>can not</w:t>
+      </w:r>
+      <w:proofErr w:type="spellEnd"/>
+      <w:r>
+        <w:t xml:space="preserve"> access private variables in the related class</w:t>
+      </w:r>
+    </w:p>
+    <w:p>
+      <w:pPr>
+        <w:pStyle w:val="NormalWeb"/>
+        <w:numPr>
+          <w:ilvl w:val="1"/>
+          <w:numId w:val="7"/>
+        </w:numPr>
+      </w:pPr>
+      <w:r>
+        <w:t>False</w:t>
+      </w:r>
+    </w:p>
+    <w:p>
+      <w:pPr>
+        <w:pStyle w:val="NormalWeb"/>
+        <w:numPr>
+          <w:ilvl w:val="0"/>
+          <w:numId w:val="7"/>
+        </w:numPr>
+      </w:pPr>
+      <w:r>
+        <w:t>Which of the following method signatures is correct for a method that is being called from a const reference?</w:t>
+      </w:r>
+    </w:p>
+    <w:p>
+      <w:pPr>
+        <w:pStyle w:val="NormalWeb"/>
+        <w:numPr>
+          <w:ilvl w:val="1"/>
+          <w:numId w:val="7"/>
+        </w:numPr>
+      </w:pPr>
+      <w:r>
+        <w:t xml:space="preserve">int </w:t>
+      </w:r>
+      <w:proofErr w:type="spellStart"/>
+      <w:proofErr w:type="gramStart"/>
+      <w:r>
+        <w:t>getValue</w:t>
+      </w:r>
+      <w:proofErr w:type="spellEnd"/>
+      <w:r>
+        <w:t>(</w:t>
+      </w:r>
+      <w:proofErr w:type="gramEnd"/>
+      <w:r>
+        <w:t>) const;</w:t>
+      </w:r>
+    </w:p>
+    <w:p>
+      <w:pPr>
+        <w:pStyle w:val="NormalWeb"/>
+      </w:pPr>
+      <w:r>
+        <w:t>Quiz 7</w:t>
+      </w:r>
+    </w:p>
+    <w:p>
+      <w:pPr>
+        <w:pStyle w:val="NormalWeb"/>
+        <w:numPr>
+          <w:ilvl w:val="0"/>
+          <w:numId w:val="8"/>
+        </w:numPr>
+      </w:pPr>
+      <w:r>
+        <w:t>An abstract class is ________.</w:t>
+      </w:r>
+    </w:p>
+    <w:p>
+      <w:pPr>
+        <w:pStyle w:val="NormalWeb"/>
+        <w:numPr>
+          <w:ilvl w:val="1"/>
+          <w:numId w:val="8"/>
+        </w:numPr>
+      </w:pPr>
+      <w:r>
+        <w:t>one that has at least one pure virtual function</w:t>
+      </w:r>
+    </w:p>
+    <w:p>
+      <w:pPr>
+        <w:pStyle w:val="NormalWeb"/>
+        <w:numPr>
+          <w:ilvl w:val="0"/>
+          <w:numId w:val="8"/>
+        </w:numPr>
+      </w:pPr>
+      <w:r>
+        <w:t>The term ________ means the ability to take many forms.</w:t>
+      </w:r>
+    </w:p>
+    <w:p>
+      <w:pPr>
+        <w:pStyle w:val="NormalWeb"/>
+        <w:numPr>
+          <w:ilvl w:val="1"/>
+          <w:numId w:val="8"/>
+        </w:numPr>
+      </w:pPr>
+      <w:r>
+        <w:t>P</w:t>
+      </w:r>
+      <w:r>
+        <w:t>olymorphism</w:t>
+      </w:r>
+    </w:p>
+    <w:p>
+      <w:pPr>
+        <w:pStyle w:val="NormalWeb"/>
+        <w:numPr>
+          <w:ilvl w:val="0"/>
+          <w:numId w:val="8"/>
+        </w:numPr>
+      </w:pPr>
+      <w:r>
+        <w:t>Polymorphism is when ________ in a class hierarchy perform differently, depending upon the class of the object making the call.</w:t>
+      </w:r>
+    </w:p>
+    <w:p>
+      <w:pPr>
+        <w:pStyle w:val="NormalWeb"/>
+        <w:numPr>
+          <w:ilvl w:val="1"/>
+          <w:numId w:val="8"/>
+        </w:numPr>
+      </w:pPr>
+      <w:r>
+        <w:t>member functions</w:t>
+      </w:r>
+    </w:p>
+    <w:p>
+      <w:pPr>
+        <w:pStyle w:val="NormalWeb"/>
+        <w:numPr>
+          <w:ilvl w:val="0"/>
+          <w:numId w:val="8"/>
+        </w:numPr>
+      </w:pPr>
+      <w:r>
+        <w:t>A pure virtual function ________.</w:t>
+      </w:r>
+    </w:p>
+    <w:p>
+      <w:pPr>
+        <w:pStyle w:val="NormalWeb"/>
+        <w:numPr>
+          <w:ilvl w:val="1"/>
+          <w:numId w:val="8"/>
+        </w:numPr>
+      </w:pPr>
+      <w:r>
+        <w:t>is a virtual function that has no implementation</w:t>
+      </w:r>
+    </w:p>
+    <w:p>
+      <w:pPr>
+        <w:pStyle w:val="NormalWeb"/>
+        <w:numPr>
+          <w:ilvl w:val="0"/>
+          <w:numId w:val="8"/>
+        </w:numPr>
+      </w:pPr>
+      <w:r>
+        <w:t>A virtual function is declared by placing the keyword ________ in front of the return type in the base class's function declaration.</w:t>
+      </w:r>
+    </w:p>
+    <w:p>
+      <w:pPr>
+        <w:pStyle w:val="NormalWeb"/>
+        <w:numPr>
+          <w:ilvl w:val="1"/>
+          <w:numId w:val="8"/>
+        </w:numPr>
+      </w:pPr>
+      <w:r>
+        <w:t>V</w:t>
+      </w:r>
+      <w:r>
+        <w:t>irtual</w:t>
+      </w:r>
+    </w:p>
+    <w:p>
+      <w:pPr>
+        <w:pStyle w:val="NormalWeb"/>
+        <w:numPr>
+          <w:ilvl w:val="0"/>
+          <w:numId w:val="8"/>
+        </w:numPr>
+      </w:pPr>
+      <w:r>
+        <w:t>In C</w:t>
+      </w:r>
+      <w:r>
+        <w:rPr>
+          <w:rFonts w:ascii="testgen" w:hAnsi="testgen"/>
+        </w:rPr>
+        <w:t>++</w:t>
+      </w:r>
+      <w:r>
+        <w:t>, polymorphism is very difficult to achieve unless you also use inheritance.</w:t>
+      </w:r>
+    </w:p>
+    <w:p>
+      <w:pPr>
+        <w:pStyle w:val="NormalWeb"/>
+        <w:numPr>
+          <w:ilvl w:val="1"/>
+          <w:numId w:val="8"/>
+        </w:numPr>
+      </w:pPr>
+      <w:r>
+        <w:t>True</w:t>
+      </w:r>
+      <w:bookmarkStart w:id="0" w:name="_GoBack"/>
+      <w:bookmarkEnd w:id="0"/>
+    </w:p>
     <w:sectPr>
       <w:pgSz w:w="12240" w:h="15840"/>
       <w:pgMar w:top="1440" w:right="1440" w:bottom="1440" w:left="1440" w:header="720" w:footer="720" w:gutter="0"/>
@@ -1861,6 +4557,119 @@
 <file path=word/numbering.xml><?xml version="1.0" encoding="utf-8"?>
 <w:numbering xmlns:wpc="http://schemas.microsoft.com/office/word/2010/wordprocessingCanvas" xmlns:cx="http://schemas.microsoft.com/office/drawing/2014/chartex" xmlns:cx1="http://schemas.microsoft.com/office/drawing/2015/9/8/chartex" xmlns:cx2="http://schemas.microsoft.com/office/drawing/2015/10/21/chartex" xmlns:cx3="http://schemas.microsoft.com/office/drawing/2016/5/9/chartex" xmlns:cx4="http://schemas.microsoft.com/office/drawing/2016/5/10/chartex" xmlns:cx5="http://schemas.microsoft.com/office/drawing/2016/5/11/chartex" xmlns:cx6="http://schemas.microsoft.com/office/drawing/2016/5/12/chartex" xmlns:cx7="http://schemas.microsoft.com/office/drawing/2016/5/13/chartex" xmlns:cx8="http://schemas.microsoft.com/office/drawing/2016/5/14/chartex" xmlns:mc="http://schemas.openxmlformats.org/markup-compatibility/2006" xmlns:aink="http://schemas.microsoft.com/office/drawing/2016/ink" xmlns:am3d="http://schemas.microsoft.com/office/drawing/2017/model3d" xmlns:o="urn:schemas-microsoft-com:office:office" xmlns:r="http://schemas.openxmlformats.org/officeDocument/2006/relationships" xmlns:m="http://schemas.openxmlformats.org/officeDocument/2006/math" xmlns:v="urn:schemas-microsoft-com:vml" xmlns:wp14="http://schemas.microsoft.com/office/word/2010/wordprocessingDrawing" xmlns:wp="http://schemas.openxmlformats.org/drawingml/2006/wordprocessingDrawing" xmlns:w10="urn:schemas-microsoft-com:office:word" xmlns:w="http://schemas.openxmlformats.org/wordprocessingml/2006/main" xmlns:w14="http://schemas.microsoft.com/office/word/2010/wordml" xmlns:w15="http://schemas.microsoft.com/office/word/2012/wordml" xmlns:w16cid="http://schemas.microsoft.com/office/word/2016/wordml/cid" xmlns:w16se="http://schemas.microsoft.com/office/word/2015/wordml/symex" xmlns:wpg="http://schemas.microsoft.com/office/word/2010/wordprocessingGroup" xmlns:wpi="http://schemas.microsoft.com/office/word/2010/wordprocessingInk" xmlns:wne="http://schemas.microsoft.com/office/word/2006/wordml" xmlns:wps="http://schemas.microsoft.com/office/word/2010/wordprocessingShape" mc:Ignorable="w14 w15 w16se w16cid wp14">
   <w:abstractNum w:abstractNumId="0" w15:restartNumberingAfterBreak="0">
+    <w:nsid w:val="01181A99"/>
+    <w:multiLevelType w:val="hybridMultilevel"/>
+    <w:tmpl w:val="4E044CD8"/>
+    <w:lvl w:ilvl="0" w:tplc="04090003">
+      <w:start w:val="1"/>
+      <w:numFmt w:val="bullet"/>
+      <w:lvlText w:val="o"/>
+      <w:lvlJc w:val="left"/>
+      <w:pPr>
+        <w:ind w:left="720" w:hanging="360"/>
+      </w:pPr>
+      <w:rPr>
+        <w:rFonts w:ascii="Courier New" w:hAnsi="Courier New" w:cs="Courier New" w:hint="default"/>
+      </w:rPr>
+    </w:lvl>
+    <w:lvl w:ilvl="1" w:tplc="04090003">
+      <w:start w:val="1"/>
+      <w:numFmt w:val="bullet"/>
+      <w:lvlText w:val="o"/>
+      <w:lvlJc w:val="left"/>
+      <w:pPr>
+        <w:ind w:left="1440" w:hanging="360"/>
+      </w:pPr>
+      <w:rPr>
+        <w:rFonts w:ascii="Courier New" w:hAnsi="Courier New" w:cs="Courier New" w:hint="default"/>
+      </w:rPr>
+    </w:lvl>
+    <w:lvl w:ilvl="2" w:tplc="04090005" w:tentative="1">
+      <w:start w:val="1"/>
+      <w:numFmt w:val="bullet"/>
+      <w:lvlText w:val=""/>
+      <w:lvlJc w:val="left"/>
+      <w:pPr>
+        <w:ind w:left="2160" w:hanging="360"/>
+      </w:pPr>
+      <w:rPr>
+        <w:rFonts w:ascii="Wingdings" w:hAnsi="Wingdings" w:hint="default"/>
+      </w:rPr>
+    </w:lvl>
+    <w:lvl w:ilvl="3" w:tplc="04090001" w:tentative="1">
+      <w:start w:val="1"/>
+      <w:numFmt w:val="bullet"/>
+      <w:lvlText w:val=""/>
+      <w:lvlJc w:val="left"/>
+      <w:pPr>
+        <w:ind w:left="2880" w:hanging="360"/>
+      </w:pPr>
+      <w:rPr>
+        <w:rFonts w:ascii="Symbol" w:hAnsi="Symbol" w:hint="default"/>
+      </w:rPr>
+    </w:lvl>
+    <w:lvl w:ilvl="4" w:tplc="04090003" w:tentative="1">
+      <w:start w:val="1"/>
+      <w:numFmt w:val="bullet"/>
+      <w:lvlText w:val="o"/>
+      <w:lvlJc w:val="left"/>
+      <w:pPr>
+        <w:ind w:left="3600" w:hanging="360"/>
+      </w:pPr>
+      <w:rPr>
+        <w:rFonts w:ascii="Courier New" w:hAnsi="Courier New" w:cs="Courier New" w:hint="default"/>
+      </w:rPr>
+    </w:lvl>
+    <w:lvl w:ilvl="5" w:tplc="04090005" w:tentative="1">
+      <w:start w:val="1"/>
+      <w:numFmt w:val="bullet"/>
+      <w:lvlText w:val=""/>
+      <w:lvlJc w:val="left"/>
+      <w:pPr>
+        <w:ind w:left="4320" w:hanging="360"/>
+      </w:pPr>
+      <w:rPr>
+        <w:rFonts w:ascii="Wingdings" w:hAnsi="Wingdings" w:hint="default"/>
+      </w:rPr>
+    </w:lvl>
+    <w:lvl w:ilvl="6" w:tplc="04090001" w:tentative="1">
+      <w:start w:val="1"/>
+      <w:numFmt w:val="bullet"/>
+      <w:lvlText w:val=""/>
+      <w:lvlJc w:val="left"/>
+      <w:pPr>
+        <w:ind w:left="5040" w:hanging="360"/>
+      </w:pPr>
+      <w:rPr>
+        <w:rFonts w:ascii="Symbol" w:hAnsi="Symbol" w:hint="default"/>
+      </w:rPr>
+    </w:lvl>
+    <w:lvl w:ilvl="7" w:tplc="04090003" w:tentative="1">
+      <w:start w:val="1"/>
+      <w:numFmt w:val="bullet"/>
+      <w:lvlText w:val="o"/>
+      <w:lvlJc w:val="left"/>
+      <w:pPr>
+        <w:ind w:left="5760" w:hanging="360"/>
+      </w:pPr>
+      <w:rPr>
+        <w:rFonts w:ascii="Courier New" w:hAnsi="Courier New" w:cs="Courier New" w:hint="default"/>
+      </w:rPr>
+    </w:lvl>
+    <w:lvl w:ilvl="8" w:tplc="04090005" w:tentative="1">
+      <w:start w:val="1"/>
+      <w:numFmt w:val="bullet"/>
+      <w:lvlText w:val=""/>
+      <w:lvlJc w:val="left"/>
+      <w:pPr>
+        <w:ind w:left="6480" w:hanging="360"/>
+      </w:pPr>
+      <w:rPr>
+        <w:rFonts w:ascii="Wingdings" w:hAnsi="Wingdings" w:hint="default"/>
+      </w:rPr>
+    </w:lvl>
+  </w:abstractNum>
+  <w:abstractNum w:abstractNumId="1" w15:restartNumberingAfterBreak="0">
     <w:nsid w:val="1F140CF2"/>
     <w:multiLevelType w:val="multilevel"/>
     <w:tmpl w:val="97947BDA"/>
@@ -1973,7 +4782,346 @@
       </w:pPr>
     </w:lvl>
   </w:abstractNum>
-  <w:abstractNum w:abstractNumId="1" w15:restartNumberingAfterBreak="0">
+  <w:abstractNum w:abstractNumId="2" w15:restartNumberingAfterBreak="0">
+    <w:nsid w:val="1FA41618"/>
+    <w:multiLevelType w:val="hybridMultilevel"/>
+    <w:tmpl w:val="88CC7BA6"/>
+    <w:lvl w:ilvl="0" w:tplc="04090001">
+      <w:start w:val="1"/>
+      <w:numFmt w:val="bullet"/>
+      <w:lvlText w:val=""/>
+      <w:lvlJc w:val="left"/>
+      <w:pPr>
+        <w:ind w:left="720" w:hanging="360"/>
+      </w:pPr>
+      <w:rPr>
+        <w:rFonts w:ascii="Symbol" w:hAnsi="Symbol" w:hint="default"/>
+      </w:rPr>
+    </w:lvl>
+    <w:lvl w:ilvl="1" w:tplc="04090003">
+      <w:start w:val="1"/>
+      <w:numFmt w:val="bullet"/>
+      <w:lvlText w:val="o"/>
+      <w:lvlJc w:val="left"/>
+      <w:pPr>
+        <w:ind w:left="1440" w:hanging="360"/>
+      </w:pPr>
+      <w:rPr>
+        <w:rFonts w:ascii="Courier New" w:hAnsi="Courier New" w:cs="Courier New" w:hint="default"/>
+      </w:rPr>
+    </w:lvl>
+    <w:lvl w:ilvl="2" w:tplc="04090005" w:tentative="1">
+      <w:start w:val="1"/>
+      <w:numFmt w:val="bullet"/>
+      <w:lvlText w:val=""/>
+      <w:lvlJc w:val="left"/>
+      <w:pPr>
+        <w:ind w:left="2160" w:hanging="360"/>
+      </w:pPr>
+      <w:rPr>
+        <w:rFonts w:ascii="Wingdings" w:hAnsi="Wingdings" w:hint="default"/>
+      </w:rPr>
+    </w:lvl>
+    <w:lvl w:ilvl="3" w:tplc="04090001" w:tentative="1">
+      <w:start w:val="1"/>
+      <w:numFmt w:val="bullet"/>
+      <w:lvlText w:val=""/>
+      <w:lvlJc w:val="left"/>
+      <w:pPr>
+        <w:ind w:left="2880" w:hanging="360"/>
+      </w:pPr>
+      <w:rPr>
+        <w:rFonts w:ascii="Symbol" w:hAnsi="Symbol" w:hint="default"/>
+      </w:rPr>
+    </w:lvl>
+    <w:lvl w:ilvl="4" w:tplc="04090003" w:tentative="1">
+      <w:start w:val="1"/>
+      <w:numFmt w:val="bullet"/>
+      <w:lvlText w:val="o"/>
+      <w:lvlJc w:val="left"/>
+      <w:pPr>
+        <w:ind w:left="3600" w:hanging="360"/>
+      </w:pPr>
+      <w:rPr>
+        <w:rFonts w:ascii="Courier New" w:hAnsi="Courier New" w:cs="Courier New" w:hint="default"/>
+      </w:rPr>
+    </w:lvl>
+    <w:lvl w:ilvl="5" w:tplc="04090005" w:tentative="1">
+      <w:start w:val="1"/>
+      <w:numFmt w:val="bullet"/>
+      <w:lvlText w:val=""/>
+      <w:lvlJc w:val="left"/>
+      <w:pPr>
+        <w:ind w:left="4320" w:hanging="360"/>
+      </w:pPr>
+      <w:rPr>
+        <w:rFonts w:ascii="Wingdings" w:hAnsi="Wingdings" w:hint="default"/>
+      </w:rPr>
+    </w:lvl>
+    <w:lvl w:ilvl="6" w:tplc="04090001" w:tentative="1">
+      <w:start w:val="1"/>
+      <w:numFmt w:val="bullet"/>
+      <w:lvlText w:val=""/>
+      <w:lvlJc w:val="left"/>
+      <w:pPr>
+        <w:ind w:left="5040" w:hanging="360"/>
+      </w:pPr>
+      <w:rPr>
+        <w:rFonts w:ascii="Symbol" w:hAnsi="Symbol" w:hint="default"/>
+      </w:rPr>
+    </w:lvl>
+    <w:lvl w:ilvl="7" w:tplc="04090003" w:tentative="1">
+      <w:start w:val="1"/>
+      <w:numFmt w:val="bullet"/>
+      <w:lvlText w:val="o"/>
+      <w:lvlJc w:val="left"/>
+      <w:pPr>
+        <w:ind w:left="5760" w:hanging="360"/>
+      </w:pPr>
+      <w:rPr>
+        <w:rFonts w:ascii="Courier New" w:hAnsi="Courier New" w:cs="Courier New" w:hint="default"/>
+      </w:rPr>
+    </w:lvl>
+    <w:lvl w:ilvl="8" w:tplc="04090005" w:tentative="1">
+      <w:start w:val="1"/>
+      <w:numFmt w:val="bullet"/>
+      <w:lvlText w:val=""/>
+      <w:lvlJc w:val="left"/>
+      <w:pPr>
+        <w:ind w:left="6480" w:hanging="360"/>
+      </w:pPr>
+      <w:rPr>
+        <w:rFonts w:ascii="Wingdings" w:hAnsi="Wingdings" w:hint="default"/>
+      </w:rPr>
+    </w:lvl>
+  </w:abstractNum>
+  <w:abstractNum w:abstractNumId="3" w15:restartNumberingAfterBreak="0">
+    <w:nsid w:val="30F55852"/>
+    <w:multiLevelType w:val="hybridMultilevel"/>
+    <w:tmpl w:val="05829442"/>
+    <w:lvl w:ilvl="0" w:tplc="04090001">
+      <w:start w:val="1"/>
+      <w:numFmt w:val="bullet"/>
+      <w:lvlText w:val=""/>
+      <w:lvlJc w:val="left"/>
+      <w:pPr>
+        <w:ind w:left="720" w:hanging="360"/>
+      </w:pPr>
+      <w:rPr>
+        <w:rFonts w:ascii="Symbol" w:hAnsi="Symbol" w:hint="default"/>
+      </w:rPr>
+    </w:lvl>
+    <w:lvl w:ilvl="1" w:tplc="04090003">
+      <w:start w:val="1"/>
+      <w:numFmt w:val="bullet"/>
+      <w:lvlText w:val="o"/>
+      <w:lvlJc w:val="left"/>
+      <w:pPr>
+        <w:ind w:left="1440" w:hanging="360"/>
+      </w:pPr>
+      <w:rPr>
+        <w:rFonts w:ascii="Courier New" w:hAnsi="Courier New" w:cs="Courier New" w:hint="default"/>
+      </w:rPr>
+    </w:lvl>
+    <w:lvl w:ilvl="2" w:tplc="04090005" w:tentative="1">
+      <w:start w:val="1"/>
+      <w:numFmt w:val="bullet"/>
+      <w:lvlText w:val=""/>
+      <w:lvlJc w:val="left"/>
+      <w:pPr>
+        <w:ind w:left="2160" w:hanging="360"/>
+      </w:pPr>
+      <w:rPr>
+        <w:rFonts w:ascii="Wingdings" w:hAnsi="Wingdings" w:hint="default"/>
+      </w:rPr>
+    </w:lvl>
+    <w:lvl w:ilvl="3" w:tplc="04090001" w:tentative="1">
+      <w:start w:val="1"/>
+      <w:numFmt w:val="bullet"/>
+      <w:lvlText w:val=""/>
+      <w:lvlJc w:val="left"/>
+      <w:pPr>
+        <w:ind w:left="2880" w:hanging="360"/>
+      </w:pPr>
+      <w:rPr>
+        <w:rFonts w:ascii="Symbol" w:hAnsi="Symbol" w:hint="default"/>
+      </w:rPr>
+    </w:lvl>
+    <w:lvl w:ilvl="4" w:tplc="04090003" w:tentative="1">
+      <w:start w:val="1"/>
+      <w:numFmt w:val="bullet"/>
+      <w:lvlText w:val="o"/>
+      <w:lvlJc w:val="left"/>
+      <w:pPr>
+        <w:ind w:left="3600" w:hanging="360"/>
+      </w:pPr>
+      <w:rPr>
+        <w:rFonts w:ascii="Courier New" w:hAnsi="Courier New" w:cs="Courier New" w:hint="default"/>
+      </w:rPr>
+    </w:lvl>
+    <w:lvl w:ilvl="5" w:tplc="04090005" w:tentative="1">
+      <w:start w:val="1"/>
+      <w:numFmt w:val="bullet"/>
+      <w:lvlText w:val=""/>
+      <w:lvlJc w:val="left"/>
+      <w:pPr>
+        <w:ind w:left="4320" w:hanging="360"/>
+      </w:pPr>
+      <w:rPr>
+        <w:rFonts w:ascii="Wingdings" w:hAnsi="Wingdings" w:hint="default"/>
+      </w:rPr>
+    </w:lvl>
+    <w:lvl w:ilvl="6" w:tplc="04090001" w:tentative="1">
+      <w:start w:val="1"/>
+      <w:numFmt w:val="bullet"/>
+      <w:lvlText w:val=""/>
+      <w:lvlJc w:val="left"/>
+      <w:pPr>
+        <w:ind w:left="5040" w:hanging="360"/>
+      </w:pPr>
+      <w:rPr>
+        <w:rFonts w:ascii="Symbol" w:hAnsi="Symbol" w:hint="default"/>
+      </w:rPr>
+    </w:lvl>
+    <w:lvl w:ilvl="7" w:tplc="04090003" w:tentative="1">
+      <w:start w:val="1"/>
+      <w:numFmt w:val="bullet"/>
+      <w:lvlText w:val="o"/>
+      <w:lvlJc w:val="left"/>
+      <w:pPr>
+        <w:ind w:left="5760" w:hanging="360"/>
+      </w:pPr>
+      <w:rPr>
+        <w:rFonts w:ascii="Courier New" w:hAnsi="Courier New" w:cs="Courier New" w:hint="default"/>
+      </w:rPr>
+    </w:lvl>
+    <w:lvl w:ilvl="8" w:tplc="04090005" w:tentative="1">
+      <w:start w:val="1"/>
+      <w:numFmt w:val="bullet"/>
+      <w:lvlText w:val=""/>
+      <w:lvlJc w:val="left"/>
+      <w:pPr>
+        <w:ind w:left="6480" w:hanging="360"/>
+      </w:pPr>
+      <w:rPr>
+        <w:rFonts w:ascii="Wingdings" w:hAnsi="Wingdings" w:hint="default"/>
+      </w:rPr>
+    </w:lvl>
+  </w:abstractNum>
+  <w:abstractNum w:abstractNumId="4" w15:restartNumberingAfterBreak="0">
+    <w:nsid w:val="339644C1"/>
+    <w:multiLevelType w:val="hybridMultilevel"/>
+    <w:tmpl w:val="C40EFD6E"/>
+    <w:lvl w:ilvl="0" w:tplc="04090003">
+      <w:start w:val="1"/>
+      <w:numFmt w:val="bullet"/>
+      <w:lvlText w:val="o"/>
+      <w:lvlJc w:val="left"/>
+      <w:pPr>
+        <w:ind w:left="720" w:hanging="360"/>
+      </w:pPr>
+      <w:rPr>
+        <w:rFonts w:ascii="Courier New" w:hAnsi="Courier New" w:cs="Courier New" w:hint="default"/>
+      </w:rPr>
+    </w:lvl>
+    <w:lvl w:ilvl="1" w:tplc="04090003">
+      <w:start w:val="1"/>
+      <w:numFmt w:val="bullet"/>
+      <w:lvlText w:val="o"/>
+      <w:lvlJc w:val="left"/>
+      <w:pPr>
+        <w:ind w:left="1440" w:hanging="360"/>
+      </w:pPr>
+      <w:rPr>
+        <w:rFonts w:ascii="Courier New" w:hAnsi="Courier New" w:cs="Courier New" w:hint="default"/>
+      </w:rPr>
+    </w:lvl>
+    <w:lvl w:ilvl="2" w:tplc="04090005" w:tentative="1">
+      <w:start w:val="1"/>
+      <w:numFmt w:val="bullet"/>
+      <w:lvlText w:val=""/>
+      <w:lvlJc w:val="left"/>
+      <w:pPr>
+        <w:ind w:left="2160" w:hanging="360"/>
+      </w:pPr>
+      <w:rPr>
+        <w:rFonts w:ascii="Wingdings" w:hAnsi="Wingdings" w:hint="default"/>
+      </w:rPr>
+    </w:lvl>
+    <w:lvl w:ilvl="3" w:tplc="04090001" w:tentative="1">
+      <w:start w:val="1"/>
+      <w:numFmt w:val="bullet"/>
+      <w:lvlText w:val=""/>
+      <w:lvlJc w:val="left"/>
+      <w:pPr>
+        <w:ind w:left="2880" w:hanging="360"/>
+      </w:pPr>
+      <w:rPr>
+        <w:rFonts w:ascii="Symbol" w:hAnsi="Symbol" w:hint="default"/>
+      </w:rPr>
+    </w:lvl>
+    <w:lvl w:ilvl="4" w:tplc="04090003" w:tentative="1">
+      <w:start w:val="1"/>
+      <w:numFmt w:val="bullet"/>
+      <w:lvlText w:val="o"/>
+      <w:lvlJc w:val="left"/>
+      <w:pPr>
+        <w:ind w:left="3600" w:hanging="360"/>
+      </w:pPr>
+      <w:rPr>
+        <w:rFonts w:ascii="Courier New" w:hAnsi="Courier New" w:cs="Courier New" w:hint="default"/>
+      </w:rPr>
+    </w:lvl>
+    <w:lvl w:ilvl="5" w:tplc="04090005" w:tentative="1">
+      <w:start w:val="1"/>
+      <w:numFmt w:val="bullet"/>
+      <w:lvlText w:val=""/>
+      <w:lvlJc w:val="left"/>
+      <w:pPr>
+        <w:ind w:left="4320" w:hanging="360"/>
+      </w:pPr>
+      <w:rPr>
+        <w:rFonts w:ascii="Wingdings" w:hAnsi="Wingdings" w:hint="default"/>
+      </w:rPr>
+    </w:lvl>
+    <w:lvl w:ilvl="6" w:tplc="04090001" w:tentative="1">
+      <w:start w:val="1"/>
+      <w:numFmt w:val="bullet"/>
+      <w:lvlText w:val=""/>
+      <w:lvlJc w:val="left"/>
+      <w:pPr>
+        <w:ind w:left="5040" w:hanging="360"/>
+      </w:pPr>
+      <w:rPr>
+        <w:rFonts w:ascii="Symbol" w:hAnsi="Symbol" w:hint="default"/>
+      </w:rPr>
+    </w:lvl>
+    <w:lvl w:ilvl="7" w:tplc="04090003" w:tentative="1">
+      <w:start w:val="1"/>
+      <w:numFmt w:val="bullet"/>
+      <w:lvlText w:val="o"/>
+      <w:lvlJc w:val="left"/>
+      <w:pPr>
+        <w:ind w:left="5760" w:hanging="360"/>
+      </w:pPr>
+      <w:rPr>
+        <w:rFonts w:ascii="Courier New" w:hAnsi="Courier New" w:cs="Courier New" w:hint="default"/>
+      </w:rPr>
+    </w:lvl>
+    <w:lvl w:ilvl="8" w:tplc="04090005" w:tentative="1">
+      <w:start w:val="1"/>
+      <w:numFmt w:val="bullet"/>
+      <w:lvlText w:val=""/>
+      <w:lvlJc w:val="left"/>
+      <w:pPr>
+        <w:ind w:left="6480" w:hanging="360"/>
+      </w:pPr>
+      <w:rPr>
+        <w:rFonts w:ascii="Wingdings" w:hAnsi="Wingdings" w:hint="default"/>
+      </w:rPr>
+    </w:lvl>
+  </w:abstractNum>
+  <w:abstractNum w:abstractNumId="5" w15:restartNumberingAfterBreak="0">
     <w:nsid w:val="4B042C60"/>
     <w:multiLevelType w:val="multilevel"/>
     <w:tmpl w:val="27240E8A"/>
@@ -2086,10 +5234,254 @@
       </w:pPr>
     </w:lvl>
   </w:abstractNum>
+  <w:abstractNum w:abstractNumId="6" w15:restartNumberingAfterBreak="0">
+    <w:nsid w:val="59DF19EC"/>
+    <w:multiLevelType w:val="hybridMultilevel"/>
+    <w:tmpl w:val="65609F32"/>
+    <w:lvl w:ilvl="0" w:tplc="04090001">
+      <w:start w:val="1"/>
+      <w:numFmt w:val="bullet"/>
+      <w:lvlText w:val=""/>
+      <w:lvlJc w:val="left"/>
+      <w:pPr>
+        <w:ind w:left="720" w:hanging="360"/>
+      </w:pPr>
+      <w:rPr>
+        <w:rFonts w:ascii="Symbol" w:hAnsi="Symbol" w:hint="default"/>
+      </w:rPr>
+    </w:lvl>
+    <w:lvl w:ilvl="1" w:tplc="04090003">
+      <w:start w:val="1"/>
+      <w:numFmt w:val="bullet"/>
+      <w:lvlText w:val="o"/>
+      <w:lvlJc w:val="left"/>
+      <w:pPr>
+        <w:ind w:left="1440" w:hanging="360"/>
+      </w:pPr>
+      <w:rPr>
+        <w:rFonts w:ascii="Courier New" w:hAnsi="Courier New" w:cs="Courier New" w:hint="default"/>
+      </w:rPr>
+    </w:lvl>
+    <w:lvl w:ilvl="2" w:tplc="04090005" w:tentative="1">
+      <w:start w:val="1"/>
+      <w:numFmt w:val="bullet"/>
+      <w:lvlText w:val=""/>
+      <w:lvlJc w:val="left"/>
+      <w:pPr>
+        <w:ind w:left="2160" w:hanging="360"/>
+      </w:pPr>
+      <w:rPr>
+        <w:rFonts w:ascii="Wingdings" w:hAnsi="Wingdings" w:hint="default"/>
+      </w:rPr>
+    </w:lvl>
+    <w:lvl w:ilvl="3" w:tplc="04090001" w:tentative="1">
+      <w:start w:val="1"/>
+      <w:numFmt w:val="bullet"/>
+      <w:lvlText w:val=""/>
+      <w:lvlJc w:val="left"/>
+      <w:pPr>
+        <w:ind w:left="2880" w:hanging="360"/>
+      </w:pPr>
+      <w:rPr>
+        <w:rFonts w:ascii="Symbol" w:hAnsi="Symbol" w:hint="default"/>
+      </w:rPr>
+    </w:lvl>
+    <w:lvl w:ilvl="4" w:tplc="04090003" w:tentative="1">
+      <w:start w:val="1"/>
+      <w:numFmt w:val="bullet"/>
+      <w:lvlText w:val="o"/>
+      <w:lvlJc w:val="left"/>
+      <w:pPr>
+        <w:ind w:left="3600" w:hanging="360"/>
+      </w:pPr>
+      <w:rPr>
+        <w:rFonts w:ascii="Courier New" w:hAnsi="Courier New" w:cs="Courier New" w:hint="default"/>
+      </w:rPr>
+    </w:lvl>
+    <w:lvl w:ilvl="5" w:tplc="04090005" w:tentative="1">
+      <w:start w:val="1"/>
+      <w:numFmt w:val="bullet"/>
+      <w:lvlText w:val=""/>
+      <w:lvlJc w:val="left"/>
+      <w:pPr>
+        <w:ind w:left="4320" w:hanging="360"/>
+      </w:pPr>
+      <w:rPr>
+        <w:rFonts w:ascii="Wingdings" w:hAnsi="Wingdings" w:hint="default"/>
+      </w:rPr>
+    </w:lvl>
+    <w:lvl w:ilvl="6" w:tplc="04090001" w:tentative="1">
+      <w:start w:val="1"/>
+      <w:numFmt w:val="bullet"/>
+      <w:lvlText w:val=""/>
+      <w:lvlJc w:val="left"/>
+      <w:pPr>
+        <w:ind w:left="5040" w:hanging="360"/>
+      </w:pPr>
+      <w:rPr>
+        <w:rFonts w:ascii="Symbol" w:hAnsi="Symbol" w:hint="default"/>
+      </w:rPr>
+    </w:lvl>
+    <w:lvl w:ilvl="7" w:tplc="04090003" w:tentative="1">
+      <w:start w:val="1"/>
+      <w:numFmt w:val="bullet"/>
+      <w:lvlText w:val="o"/>
+      <w:lvlJc w:val="left"/>
+      <w:pPr>
+        <w:ind w:left="5760" w:hanging="360"/>
+      </w:pPr>
+      <w:rPr>
+        <w:rFonts w:ascii="Courier New" w:hAnsi="Courier New" w:cs="Courier New" w:hint="default"/>
+      </w:rPr>
+    </w:lvl>
+    <w:lvl w:ilvl="8" w:tplc="04090005" w:tentative="1">
+      <w:start w:val="1"/>
+      <w:numFmt w:val="bullet"/>
+      <w:lvlText w:val=""/>
+      <w:lvlJc w:val="left"/>
+      <w:pPr>
+        <w:ind w:left="6480" w:hanging="360"/>
+      </w:pPr>
+      <w:rPr>
+        <w:rFonts w:ascii="Wingdings" w:hAnsi="Wingdings" w:hint="default"/>
+      </w:rPr>
+    </w:lvl>
+  </w:abstractNum>
+  <w:abstractNum w:abstractNumId="7" w15:restartNumberingAfterBreak="0">
+    <w:nsid w:val="5DBA6219"/>
+    <w:multiLevelType w:val="hybridMultilevel"/>
+    <w:tmpl w:val="747AFB82"/>
+    <w:lvl w:ilvl="0" w:tplc="04090001">
+      <w:start w:val="1"/>
+      <w:numFmt w:val="bullet"/>
+      <w:lvlText w:val=""/>
+      <w:lvlJc w:val="left"/>
+      <w:pPr>
+        <w:ind w:left="720" w:hanging="360"/>
+      </w:pPr>
+      <w:rPr>
+        <w:rFonts w:ascii="Symbol" w:hAnsi="Symbol" w:hint="default"/>
+      </w:rPr>
+    </w:lvl>
+    <w:lvl w:ilvl="1" w:tplc="04090003">
+      <w:start w:val="1"/>
+      <w:numFmt w:val="bullet"/>
+      <w:lvlText w:val="o"/>
+      <w:lvlJc w:val="left"/>
+      <w:pPr>
+        <w:ind w:left="1440" w:hanging="360"/>
+      </w:pPr>
+      <w:rPr>
+        <w:rFonts w:ascii="Courier New" w:hAnsi="Courier New" w:cs="Courier New" w:hint="default"/>
+      </w:rPr>
+    </w:lvl>
+    <w:lvl w:ilvl="2" w:tplc="04090005" w:tentative="1">
+      <w:start w:val="1"/>
+      <w:numFmt w:val="bullet"/>
+      <w:lvlText w:val=""/>
+      <w:lvlJc w:val="left"/>
+      <w:pPr>
+        <w:ind w:left="2160" w:hanging="360"/>
+      </w:pPr>
+      <w:rPr>
+        <w:rFonts w:ascii="Wingdings" w:hAnsi="Wingdings" w:hint="default"/>
+      </w:rPr>
+    </w:lvl>
+    <w:lvl w:ilvl="3" w:tplc="04090001" w:tentative="1">
+      <w:start w:val="1"/>
+      <w:numFmt w:val="bullet"/>
+      <w:lvlText w:val=""/>
+      <w:lvlJc w:val="left"/>
+      <w:pPr>
+        <w:ind w:left="2880" w:hanging="360"/>
+      </w:pPr>
+      <w:rPr>
+        <w:rFonts w:ascii="Symbol" w:hAnsi="Symbol" w:hint="default"/>
+      </w:rPr>
+    </w:lvl>
+    <w:lvl w:ilvl="4" w:tplc="04090003" w:tentative="1">
+      <w:start w:val="1"/>
+      <w:numFmt w:val="bullet"/>
+      <w:lvlText w:val="o"/>
+      <w:lvlJc w:val="left"/>
+      <w:pPr>
+        <w:ind w:left="3600" w:hanging="360"/>
+      </w:pPr>
+      <w:rPr>
+        <w:rFonts w:ascii="Courier New" w:hAnsi="Courier New" w:cs="Courier New" w:hint="default"/>
+      </w:rPr>
+    </w:lvl>
+    <w:lvl w:ilvl="5" w:tplc="04090005" w:tentative="1">
+      <w:start w:val="1"/>
+      <w:numFmt w:val="bullet"/>
+      <w:lvlText w:val=""/>
+      <w:lvlJc w:val="left"/>
+      <w:pPr>
+        <w:ind w:left="4320" w:hanging="360"/>
+      </w:pPr>
+      <w:rPr>
+        <w:rFonts w:ascii="Wingdings" w:hAnsi="Wingdings" w:hint="default"/>
+      </w:rPr>
+    </w:lvl>
+    <w:lvl w:ilvl="6" w:tplc="04090001" w:tentative="1">
+      <w:start w:val="1"/>
+      <w:numFmt w:val="bullet"/>
+      <w:lvlText w:val=""/>
+      <w:lvlJc w:val="left"/>
+      <w:pPr>
+        <w:ind w:left="5040" w:hanging="360"/>
+      </w:pPr>
+      <w:rPr>
+        <w:rFonts w:ascii="Symbol" w:hAnsi="Symbol" w:hint="default"/>
+      </w:rPr>
+    </w:lvl>
+    <w:lvl w:ilvl="7" w:tplc="04090003" w:tentative="1">
+      <w:start w:val="1"/>
+      <w:numFmt w:val="bullet"/>
+      <w:lvlText w:val="o"/>
+      <w:lvlJc w:val="left"/>
+      <w:pPr>
+        <w:ind w:left="5760" w:hanging="360"/>
+      </w:pPr>
+      <w:rPr>
+        <w:rFonts w:ascii="Courier New" w:hAnsi="Courier New" w:cs="Courier New" w:hint="default"/>
+      </w:rPr>
+    </w:lvl>
+    <w:lvl w:ilvl="8" w:tplc="04090005" w:tentative="1">
+      <w:start w:val="1"/>
+      <w:numFmt w:val="bullet"/>
+      <w:lvlText w:val=""/>
+      <w:lvlJc w:val="left"/>
+      <w:pPr>
+        <w:ind w:left="6480" w:hanging="360"/>
+      </w:pPr>
+      <w:rPr>
+        <w:rFonts w:ascii="Wingdings" w:hAnsi="Wingdings" w:hint="default"/>
+      </w:rPr>
+    </w:lvl>
+  </w:abstractNum>
   <w:num w:numId="1">
+    <w:abstractNumId w:val="5"/>
+  </w:num>
+  <w:num w:numId="2">
     <w:abstractNumId w:val="1"/>
   </w:num>
-  <w:num w:numId="2">
+  <w:num w:numId="3">
+    <w:abstractNumId w:val="3"/>
+  </w:num>
+  <w:num w:numId="4">
+    <w:abstractNumId w:val="6"/>
+  </w:num>
+  <w:num w:numId="5">
+    <w:abstractNumId w:val="2"/>
+  </w:num>
+  <w:num w:numId="6">
+    <w:abstractNumId w:val="7"/>
+  </w:num>
+  <w:num w:numId="7">
+    <w:abstractNumId w:val="4"/>
+  </w:num>
+  <w:num w:numId="8">
     <w:abstractNumId w:val="0"/>
   </w:num>
 </w:numbering>
@@ -2533,6 +5925,56 @@
       <w:u w:val="single"/>
     </w:rPr>
   </w:style>
+  <w:style w:type="paragraph" w:styleId="ListParagraph">
+    <w:name w:val="List Paragraph"/>
+    <w:basedOn w:val="Normal"/>
+    <w:uiPriority w:val="34"/>
+    <w:qFormat/>
+    <w:rsid w:val="00A47095"/>
+    <w:pPr>
+      <w:ind w:left="720"/>
+      <w:contextualSpacing/>
+    </w:pPr>
+  </w:style>
+  <w:style w:type="paragraph" w:styleId="NormalWeb">
+    <w:name w:val="Normal (Web)"/>
+    <w:basedOn w:val="Normal"/>
+    <w:uiPriority w:val="99"/>
+    <w:unhideWhenUsed/>
+    <w:rsid w:val="00A47095"/>
+    <w:pPr>
+      <w:spacing w:before="100" w:beforeAutospacing="1" w:after="100" w:afterAutospacing="1" w:line="240" w:lineRule="auto"/>
+    </w:pPr>
+    <w:rPr>
+      <w:rFonts w:ascii="Times New Roman" w:eastAsia="Times New Roman" w:hAnsi="Times New Roman" w:cs="Times New Roman"/>
+      <w:sz w:val="24"/>
+      <w:szCs w:val="24"/>
+    </w:rPr>
+  </w:style>
+  <w:style w:type="character" w:styleId="Strong">
+    <w:name w:val="Strong"/>
+    <w:basedOn w:val="DefaultParagraphFont"/>
+    <w:uiPriority w:val="22"/>
+    <w:qFormat/>
+    <w:rsid w:val="00A47095"/>
+    <w:rPr>
+      <w:b/>
+      <w:bCs/>
+    </w:rPr>
+  </w:style>
+  <w:style w:type="paragraph" w:customStyle="1" w:styleId="normaltext">
+    <w:name w:val="normaltext"/>
+    <w:basedOn w:val="Normal"/>
+    <w:rsid w:val="00A47095"/>
+    <w:pPr>
+      <w:spacing w:before="100" w:beforeAutospacing="1" w:after="100" w:afterAutospacing="1" w:line="240" w:lineRule="auto"/>
+    </w:pPr>
+    <w:rPr>
+      <w:rFonts w:ascii="Times New Roman" w:eastAsia="Times New Roman" w:hAnsi="Times New Roman" w:cs="Times New Roman"/>
+      <w:sz w:val="24"/>
+      <w:szCs w:val="24"/>
+    </w:rPr>
+  </w:style>
 </w:styles>
 </file>
 

</xml_diff>